<commit_message>
BACKUP and update the word of all
</commit_message>
<xml_diff>
--- a/Word/毕业设计中期进度汇报.docx
+++ b/Word/毕业设计中期进度汇报.docx
@@ -57,10 +57,10 @@
             <v:path o:extrusionok="f" gradientshapeok="t" o:connecttype="rect"/>
             <o:lock v:ext="edit" aspectratio="t"/>
           </v:shapetype>
-          <v:shape id="_x0000_i1025" type="#_x0000_t75" style="width:205.8pt;height:46.2pt" o:ole="" filled="t">
+          <v:shape id="_x0000_i1025" type="#_x0000_t75" style="width:205.95pt;height:46.05pt" o:ole="" filled="t">
             <v:imagedata r:id="rId7" o:title=""/>
           </v:shape>
-          <o:OLEObject Type="Embed" ProgID="Word.Picture.8" ShapeID="_x0000_i1025" DrawAspect="Content" ObjectID="_1584700186" r:id="rId8"/>
+          <o:OLEObject Type="Embed" ProgID="Word.Picture.8" ShapeID="_x0000_i1025" DrawAspect="Content" ObjectID="_1584772639" r:id="rId8"/>
         </w:object>
       </w:r>
     </w:p>
@@ -1303,7 +1303,7 @@
         <w:pStyle w:val="a9"/>
         <w:ind w:left="1140" w:firstLineChars="0" w:firstLine="0"/>
         <w:rPr>
-          <w:rFonts w:ascii="Songti SC" w:eastAsia="Songti SC" w:hAnsi="Songti SC" w:hint="eastAsia"/>
+          <w:rFonts w:ascii="Songti SC" w:eastAsia="Songti SC" w:hAnsi="Songti SC"/>
           <w:bCs/>
         </w:rPr>
       </w:pPr>
@@ -1325,7 +1325,7 @@
     </w:p>
     <w:tbl>
       <w:tblPr>
-        <w:tblW w:w="0" w:type="auto"/>
+        <w:tblW w:w="8481" w:type="dxa"/>
         <w:tblBorders>
           <w:top w:val="single" w:sz="4" w:space="0" w:color="000000"/>
           <w:left w:val="single" w:sz="4" w:space="0" w:color="000000"/>
@@ -1337,17 +1337,17 @@
         <w:tblLook w:val="04A0" w:firstRow="1" w:lastRow="0" w:firstColumn="1" w:lastColumn="0" w:noHBand="0" w:noVBand="1"/>
       </w:tblPr>
       <w:tblGrid>
-        <w:gridCol w:w="1222"/>
-        <w:gridCol w:w="2162"/>
-        <w:gridCol w:w="4799"/>
+        <w:gridCol w:w="1266"/>
+        <w:gridCol w:w="2241"/>
+        <w:gridCol w:w="4974"/>
       </w:tblGrid>
       <w:tr>
         <w:trPr>
-          <w:trHeight w:val="513"/>
+          <w:trHeight w:val="504"/>
         </w:trPr>
         <w:tc>
           <w:tcPr>
-            <w:tcW w:w="1222" w:type="dxa"/>
+            <w:tcW w:w="1266" w:type="dxa"/>
           </w:tcPr>
           <w:p>
             <w:pPr>
@@ -1367,7 +1367,7 @@
         </w:tc>
         <w:tc>
           <w:tcPr>
-            <w:tcW w:w="2162" w:type="dxa"/>
+            <w:tcW w:w="2241" w:type="dxa"/>
           </w:tcPr>
           <w:p>
             <w:pPr>
@@ -1387,7 +1387,7 @@
         </w:tc>
         <w:tc>
           <w:tcPr>
-            <w:tcW w:w="4799" w:type="dxa"/>
+            <w:tcW w:w="4974" w:type="dxa"/>
           </w:tcPr>
           <w:p>
             <w:pPr>
@@ -1408,11 +1408,11 @@
       </w:tr>
       <w:tr>
         <w:trPr>
-          <w:trHeight w:val="1484"/>
+          <w:trHeight w:val="1088"/>
         </w:trPr>
         <w:tc>
           <w:tcPr>
-            <w:tcW w:w="1222" w:type="dxa"/>
+            <w:tcW w:w="1266" w:type="dxa"/>
             <w:vMerge w:val="restart"/>
           </w:tcPr>
           <w:p>
@@ -1426,7 +1426,6 @@
           <w:p>
             <w:pPr>
               <w:rPr>
-                <w:rFonts w:hint="eastAsia"/>
                 <w:sz w:val="28"/>
               </w:rPr>
             </w:pPr>
@@ -1447,39 +1446,30 @@
         </w:tc>
         <w:tc>
           <w:tcPr>
-            <w:tcW w:w="2162" w:type="dxa"/>
+            <w:tcW w:w="2241" w:type="dxa"/>
           </w:tcPr>
           <w:p>
             <w:pPr>
               <w:jc w:val="center"/>
-              <w:rPr>
-                <w:sz w:val="28"/>
-              </w:rPr>
             </w:pPr>
             <w:r>
-              <w:rPr>
-                <w:sz w:val="28"/>
-              </w:rPr>
               <w:t>18</w:t>
             </w:r>
             <w:r>
               <w:rPr>
                 <w:rFonts w:hint="eastAsia"/>
-                <w:sz w:val="28"/>
               </w:rPr>
               <w:t>周——</w:t>
             </w:r>
             <w:r>
               <w:rPr>
                 <w:rFonts w:hint="eastAsia"/>
-                <w:sz w:val="28"/>
               </w:rPr>
               <w:t>19</w:t>
             </w:r>
             <w:r>
               <w:rPr>
                 <w:rFonts w:hint="eastAsia"/>
-                <w:sz w:val="28"/>
               </w:rPr>
               <w:t>周</w:t>
             </w:r>
@@ -1487,74 +1477,60 @@
         </w:tc>
         <w:tc>
           <w:tcPr>
-            <w:tcW w:w="4799" w:type="dxa"/>
+            <w:tcW w:w="4974" w:type="dxa"/>
           </w:tcPr>
           <w:p>
             <w:pPr>
               <w:jc w:val="center"/>
-              <w:rPr>
-                <w:sz w:val="28"/>
-              </w:rPr>
             </w:pPr>
             <w:r>
               <w:rPr>
                 <w:rFonts w:hint="eastAsia"/>
-                <w:sz w:val="28"/>
               </w:rPr>
               <w:t>接受任务</w:t>
             </w:r>
             <w:r>
-              <w:rPr>
-                <w:sz w:val="28"/>
-              </w:rPr>
               <w:t>，</w:t>
             </w:r>
             <w:r>
               <w:rPr>
                 <w:rFonts w:ascii="宋体" w:hAnsi="宋体"/>
-                <w:sz w:val="28"/>
               </w:rPr>
               <w:t>翻译参考</w:t>
             </w:r>
             <w:r>
               <w:rPr>
                 <w:rFonts w:ascii="宋体" w:hAnsi="宋体" w:hint="eastAsia"/>
-                <w:sz w:val="28"/>
               </w:rPr>
               <w:t>文献</w:t>
             </w:r>
             <w:r>
               <w:rPr>
                 <w:rFonts w:ascii="宋体" w:hAnsi="宋体"/>
-                <w:sz w:val="28"/>
               </w:rPr>
               <w:t>，完成开题报告，</w:t>
             </w:r>
             <w:r>
               <w:rPr>
                 <w:rFonts w:ascii="宋体" w:hAnsi="宋体" w:hint="eastAsia"/>
-                <w:sz w:val="28"/>
               </w:rPr>
               <w:t>对课题</w:t>
             </w:r>
             <w:r>
               <w:rPr>
                 <w:rFonts w:ascii="宋体" w:hAnsi="宋体"/>
-                <w:sz w:val="28"/>
               </w:rPr>
               <w:t>有初步掌握，</w:t>
             </w:r>
             <w:r>
               <w:rPr>
                 <w:rFonts w:ascii="宋体" w:hAnsi="宋体" w:hint="eastAsia"/>
-                <w:sz w:val="28"/>
               </w:rPr>
               <w:t>完成</w:t>
             </w:r>
             <w:r>
               <w:rPr>
                 <w:rFonts w:ascii="宋体" w:hAnsi="宋体"/>
-                <w:sz w:val="28"/>
               </w:rPr>
               <w:t>开题答辩</w:t>
             </w:r>
@@ -1563,11 +1539,11 @@
       </w:tr>
       <w:tr>
         <w:trPr>
-          <w:trHeight w:val="1319"/>
+          <w:trHeight w:val="977"/>
         </w:trPr>
         <w:tc>
           <w:tcPr>
-            <w:tcW w:w="1222" w:type="dxa"/>
+            <w:tcW w:w="1266" w:type="dxa"/>
             <w:vMerge/>
           </w:tcPr>
           <w:p>
@@ -1581,7 +1557,7 @@
         </w:tc>
         <w:tc>
           <w:tcPr>
-            <w:tcW w:w="2162" w:type="dxa"/>
+            <w:tcW w:w="2241" w:type="dxa"/>
           </w:tcPr>
           <w:p>
             <w:pPr>
@@ -1589,33 +1565,26 @@
               <w:jc w:val="center"/>
               <w:rPr>
                 <w:rFonts w:ascii="宋体" w:hAnsi="宋体"/>
-                <w:sz w:val="28"/>
               </w:rPr>
             </w:pPr>
             <w:r>
               <w:rPr>
                 <w:rFonts w:ascii="宋体" w:hAnsi="宋体" w:hint="eastAsia"/>
-                <w:sz w:val="28"/>
               </w:rPr>
               <w:t>20周</w:t>
             </w:r>
             <w:r>
               <w:rPr>
                 <w:rFonts w:hint="eastAsia"/>
-                <w:sz w:val="28"/>
               </w:rPr>
               <w:t>——</w:t>
             </w:r>
             <w:r>
-              <w:rPr>
-                <w:sz w:val="28"/>
-              </w:rPr>
               <w:t>21</w:t>
             </w:r>
             <w:r>
               <w:rPr>
                 <w:rFonts w:hint="eastAsia"/>
-                <w:sz w:val="28"/>
               </w:rPr>
               <w:t>周</w:t>
             </w:r>
@@ -1623,7 +1592,7 @@
         </w:tc>
         <w:tc>
           <w:tcPr>
-            <w:tcW w:w="4799" w:type="dxa"/>
+            <w:tcW w:w="4974" w:type="dxa"/>
           </w:tcPr>
           <w:p>
             <w:pPr>
@@ -1631,20 +1600,17 @@
               <w:jc w:val="center"/>
               <w:rPr>
                 <w:rFonts w:ascii="宋体" w:hAnsi="宋体"/>
-                <w:sz w:val="28"/>
               </w:rPr>
             </w:pPr>
             <w:r>
               <w:rPr>
                 <w:rFonts w:ascii="宋体" w:hAnsi="宋体"/>
-                <w:sz w:val="28"/>
               </w:rPr>
               <w:t>查询资料，</w:t>
             </w:r>
             <w:r>
               <w:rPr>
                 <w:rFonts w:ascii="宋体" w:hAnsi="宋体" w:hint="eastAsia"/>
-                <w:sz w:val="28"/>
               </w:rPr>
               <w:t>完成文献综述等任务</w:t>
             </w:r>
@@ -1653,11 +1619,11 @@
       </w:tr>
       <w:tr>
         <w:trPr>
-          <w:trHeight w:val="1005"/>
+          <w:trHeight w:val="835"/>
         </w:trPr>
         <w:tc>
           <w:tcPr>
-            <w:tcW w:w="1222" w:type="dxa"/>
+            <w:tcW w:w="1266" w:type="dxa"/>
             <w:vMerge w:val="restart"/>
           </w:tcPr>
           <w:p>
@@ -1696,7 +1662,6 @@
             <w:pPr>
               <w:jc w:val="center"/>
               <w:rPr>
-                <w:rFonts w:hint="eastAsia"/>
                 <w:sz w:val="28"/>
               </w:rPr>
             </w:pPr>
@@ -1718,52 +1683,39 @@
         </w:tc>
         <w:tc>
           <w:tcPr>
-            <w:tcW w:w="2162" w:type="dxa"/>
+            <w:tcW w:w="2241" w:type="dxa"/>
           </w:tcPr>
           <w:p>
             <w:pPr>
               <w:jc w:val="center"/>
-              <w:rPr>
-                <w:sz w:val="28"/>
-              </w:rPr>
             </w:pPr>
             <w:r>
               <w:rPr>
                 <w:rFonts w:hint="eastAsia"/>
-                <w:sz w:val="28"/>
               </w:rPr>
               <w:t>1</w:t>
             </w:r>
             <w:r>
-              <w:rPr>
-                <w:sz w:val="28"/>
-              </w:rPr>
               <w:t xml:space="preserve"> </w:t>
             </w:r>
             <w:r>
               <w:rPr>
                 <w:rFonts w:hint="eastAsia"/>
-                <w:sz w:val="28"/>
               </w:rPr>
               <w:t>周——</w:t>
             </w:r>
             <w:r>
               <w:rPr>
                 <w:rFonts w:hint="eastAsia"/>
-                <w:sz w:val="28"/>
               </w:rPr>
               <w:t>3</w:t>
             </w:r>
             <w:r>
-              <w:rPr>
-                <w:sz w:val="28"/>
-              </w:rPr>
               <w:t xml:space="preserve"> </w:t>
             </w:r>
             <w:r>
               <w:rPr>
                 <w:rFonts w:hint="eastAsia"/>
-                <w:sz w:val="28"/>
               </w:rPr>
               <w:t>周</w:t>
             </w:r>
@@ -1771,38 +1723,27 @@
         </w:tc>
         <w:tc>
           <w:tcPr>
-            <w:tcW w:w="4799" w:type="dxa"/>
+            <w:tcW w:w="4974" w:type="dxa"/>
           </w:tcPr>
           <w:p>
             <w:pPr>
               <w:jc w:val="center"/>
-              <w:rPr>
-                <w:sz w:val="28"/>
-              </w:rPr>
             </w:pPr>
             <w:r>
-              <w:rPr>
-                <w:sz w:val="28"/>
-              </w:rPr>
               <w:t>完成</w:t>
             </w:r>
             <w:r>
               <w:rPr>
                 <w:rFonts w:hint="eastAsia"/>
-                <w:sz w:val="28"/>
               </w:rPr>
               <w:t>课程设计</w:t>
             </w:r>
             <w:r>
-              <w:rPr>
-                <w:sz w:val="28"/>
-              </w:rPr>
               <w:t>之余，</w:t>
             </w:r>
             <w:r>
               <w:rPr>
                 <w:rFonts w:hint="eastAsia"/>
-                <w:sz w:val="28"/>
               </w:rPr>
               <w:t>搜集资料</w:t>
             </w:r>
@@ -1811,11 +1752,11 @@
       </w:tr>
       <w:tr>
         <w:trPr>
-          <w:trHeight w:val="1029"/>
+          <w:trHeight w:val="819"/>
         </w:trPr>
         <w:tc>
           <w:tcPr>
-            <w:tcW w:w="1222" w:type="dxa"/>
+            <w:tcW w:w="1266" w:type="dxa"/>
             <w:vMerge/>
           </w:tcPr>
           <w:p>
@@ -1826,7 +1767,7 @@
         </w:tc>
         <w:tc>
           <w:tcPr>
-            <w:tcW w:w="2162" w:type="dxa"/>
+            <w:tcW w:w="2241" w:type="dxa"/>
           </w:tcPr>
           <w:p>
             <w:pPr>
@@ -1834,46 +1775,35 @@
               <w:jc w:val="center"/>
               <w:rPr>
                 <w:rFonts w:ascii="宋体" w:hAnsi="宋体"/>
-                <w:sz w:val="28"/>
               </w:rPr>
             </w:pPr>
             <w:r>
               <w:rPr>
                 <w:rFonts w:hint="eastAsia"/>
-                <w:sz w:val="28"/>
               </w:rPr>
               <w:t>5</w:t>
             </w:r>
             <w:r>
-              <w:rPr>
-                <w:sz w:val="28"/>
-              </w:rPr>
               <w:t xml:space="preserve"> </w:t>
             </w:r>
             <w:r>
               <w:rPr>
                 <w:rFonts w:hint="eastAsia"/>
-                <w:sz w:val="28"/>
               </w:rPr>
               <w:t>周——</w:t>
             </w:r>
             <w:r>
               <w:rPr>
                 <w:rFonts w:hint="eastAsia"/>
-                <w:sz w:val="28"/>
               </w:rPr>
               <w:t>6</w:t>
             </w:r>
             <w:r>
-              <w:rPr>
-                <w:sz w:val="28"/>
-              </w:rPr>
               <w:t xml:space="preserve"> </w:t>
             </w:r>
             <w:r>
               <w:rPr>
                 <w:rFonts w:hint="eastAsia"/>
-                <w:sz w:val="28"/>
               </w:rPr>
               <w:t>周</w:t>
             </w:r>
@@ -1881,7 +1811,7 @@
         </w:tc>
         <w:tc>
           <w:tcPr>
-            <w:tcW w:w="4799" w:type="dxa"/>
+            <w:tcW w:w="4974" w:type="dxa"/>
           </w:tcPr>
           <w:p>
             <w:pPr>
@@ -1889,46 +1819,33 @@
               <w:jc w:val="center"/>
               <w:rPr>
                 <w:rFonts w:ascii="宋体" w:hAnsi="宋体"/>
-                <w:sz w:val="28"/>
               </w:rPr>
             </w:pPr>
             <w:r>
               <w:rPr>
                 <w:rFonts w:hint="eastAsia"/>
-                <w:sz w:val="28"/>
               </w:rPr>
               <w:t>接受</w:t>
             </w:r>
             <w:r>
-              <w:rPr>
-                <w:sz w:val="28"/>
-              </w:rPr>
               <w:t>学院</w:t>
             </w:r>
             <w:r>
               <w:rPr>
                 <w:rFonts w:hint="eastAsia"/>
-                <w:sz w:val="28"/>
               </w:rPr>
               <w:t>检查</w:t>
             </w:r>
             <w:r>
-              <w:rPr>
-                <w:sz w:val="28"/>
-              </w:rPr>
               <w:t>进度，</w:t>
             </w:r>
             <w:r>
               <w:rPr>
                 <w:rFonts w:hint="eastAsia"/>
-                <w:sz w:val="28"/>
               </w:rPr>
               <w:t>完成</w:t>
             </w:r>
             <w:r>
-              <w:rPr>
-                <w:sz w:val="28"/>
-              </w:rPr>
               <w:t>总体方案设计</w:t>
             </w:r>
           </w:p>
@@ -1936,11 +1853,11 @@
       </w:tr>
       <w:tr>
         <w:trPr>
-          <w:trHeight w:val="983"/>
+          <w:trHeight w:val="859"/>
         </w:trPr>
         <w:tc>
           <w:tcPr>
-            <w:tcW w:w="1222" w:type="dxa"/>
+            <w:tcW w:w="1266" w:type="dxa"/>
             <w:vMerge/>
           </w:tcPr>
           <w:p>
@@ -1963,40 +1880,33 @@
         </w:tc>
         <w:tc>
           <w:tcPr>
-            <w:tcW w:w="2162" w:type="dxa"/>
+            <w:tcW w:w="2241" w:type="dxa"/>
           </w:tcPr>
           <w:p>
             <w:pPr>
               <w:jc w:val="center"/>
-              <w:rPr>
-                <w:sz w:val="28"/>
-              </w:rPr>
             </w:pPr>
             <w:r>
               <w:rPr>
                 <w:rFonts w:hint="eastAsia"/>
-                <w:sz w:val="28"/>
               </w:rPr>
               <w:t>7</w:t>
             </w:r>
             <w:r>
               <w:rPr>
                 <w:rFonts w:hint="eastAsia"/>
-                <w:sz w:val="28"/>
               </w:rPr>
               <w:t>周——</w:t>
             </w:r>
             <w:r>
               <w:rPr>
                 <w:rFonts w:hint="eastAsia"/>
-                <w:sz w:val="28"/>
               </w:rPr>
               <w:t>8</w:t>
             </w:r>
             <w:r>
               <w:rPr>
                 <w:rFonts w:hint="eastAsia"/>
-                <w:sz w:val="28"/>
               </w:rPr>
               <w:t>周</w:t>
             </w:r>
@@ -2004,44 +1914,28 @@
         </w:tc>
         <w:tc>
           <w:tcPr>
-            <w:tcW w:w="4799" w:type="dxa"/>
+            <w:tcW w:w="4974" w:type="dxa"/>
           </w:tcPr>
           <w:p>
             <w:pPr>
               <w:jc w:val="center"/>
-              <w:rPr>
-                <w:sz w:val="28"/>
-              </w:rPr>
             </w:pPr>
             <w:r>
-              <w:rPr>
-                <w:sz w:val="28"/>
-              </w:rPr>
               <w:t>完成方案</w:t>
             </w:r>
             <w:r>
-              <w:rPr>
-                <w:sz w:val="28"/>
-              </w:rPr>
               <w:t>1</w:t>
             </w:r>
             <w:r>
-              <w:rPr>
-                <w:sz w:val="28"/>
-              </w:rPr>
               <w:t>，</w:t>
             </w:r>
             <w:r>
               <w:rPr>
                 <w:rFonts w:hint="eastAsia"/>
-                <w:sz w:val="28"/>
               </w:rPr>
               <w:t>基于</w:t>
             </w:r>
             <w:r>
-              <w:rPr>
-                <w:sz w:val="28"/>
-              </w:rPr>
               <w:t>决策树的模型构建</w:t>
             </w:r>
           </w:p>
@@ -2049,11 +1943,11 @@
       </w:tr>
       <w:tr>
         <w:trPr>
-          <w:trHeight w:val="958"/>
+          <w:trHeight w:val="829"/>
         </w:trPr>
         <w:tc>
           <w:tcPr>
-            <w:tcW w:w="1222" w:type="dxa"/>
+            <w:tcW w:w="1266" w:type="dxa"/>
             <w:vMerge/>
           </w:tcPr>
           <w:p>
@@ -2064,46 +1958,36 @@
         </w:tc>
         <w:tc>
           <w:tcPr>
-            <w:tcW w:w="2162" w:type="dxa"/>
+            <w:tcW w:w="2241" w:type="dxa"/>
           </w:tcPr>
           <w:p>
             <w:pPr>
               <w:jc w:val="center"/>
-              <w:rPr>
-                <w:sz w:val="28"/>
-              </w:rPr>
             </w:pPr>
             <w:r>
               <w:rPr>
                 <w:rFonts w:hint="eastAsia"/>
-                <w:sz w:val="28"/>
               </w:rPr>
               <w:t>9</w:t>
             </w:r>
             <w:r>
               <w:rPr>
                 <w:rFonts w:hint="eastAsia"/>
-                <w:sz w:val="28"/>
               </w:rPr>
               <w:t>周——</w:t>
             </w:r>
             <w:r>
               <w:rPr>
                 <w:rFonts w:hint="eastAsia"/>
-                <w:sz w:val="28"/>
               </w:rPr>
               <w:t>1</w:t>
             </w:r>
             <w:r>
-              <w:rPr>
-                <w:sz w:val="28"/>
-              </w:rPr>
               <w:t>0</w:t>
             </w:r>
             <w:r>
               <w:rPr>
                 <w:rFonts w:hint="eastAsia"/>
-                <w:sz w:val="28"/>
               </w:rPr>
               <w:t>周</w:t>
             </w:r>
@@ -2111,56 +1995,48 @@
         </w:tc>
         <w:tc>
           <w:tcPr>
-            <w:tcW w:w="4799" w:type="dxa"/>
+            <w:tcW w:w="4974" w:type="dxa"/>
           </w:tcPr>
           <w:p>
             <w:pPr>
               <w:jc w:val="center"/>
-              <w:rPr>
-                <w:sz w:val="28"/>
-              </w:rPr>
             </w:pPr>
             <w:r>
-              <w:rPr>
-                <w:sz w:val="28"/>
-              </w:rPr>
               <w:t>完成方案</w:t>
             </w:r>
             <w:r>
-              <w:rPr>
-                <w:sz w:val="28"/>
-              </w:rPr>
               <w:t>2</w:t>
             </w:r>
             <w:r>
-              <w:rPr>
-                <w:sz w:val="28"/>
-              </w:rPr>
               <w:t>，</w:t>
             </w:r>
             <w:r>
               <w:rPr>
                 <w:rFonts w:hint="eastAsia"/>
-                <w:sz w:val="28"/>
               </w:rPr>
               <w:t>基于</w:t>
             </w:r>
             <w:r>
-              <w:rPr>
-                <w:sz w:val="28"/>
-              </w:rPr>
-              <w:t>支持向量机的模型</w:t>
+              <w:t>支持</w:t>
+            </w:r>
+            <w:proofErr w:type="gramStart"/>
+            <w:r>
+              <w:t>向量机</w:t>
+            </w:r>
+            <w:proofErr w:type="gramEnd"/>
+            <w:r>
+              <w:t>的模型</w:t>
             </w:r>
           </w:p>
         </w:tc>
       </w:tr>
       <w:tr>
         <w:trPr>
-          <w:trHeight w:val="987"/>
+          <w:trHeight w:val="841"/>
         </w:trPr>
         <w:tc>
           <w:tcPr>
-            <w:tcW w:w="1222" w:type="dxa"/>
+            <w:tcW w:w="1266" w:type="dxa"/>
             <w:vMerge/>
           </w:tcPr>
           <w:p>
@@ -2193,7 +2069,7 @@
         </w:tc>
         <w:tc>
           <w:tcPr>
-            <w:tcW w:w="2162" w:type="dxa"/>
+            <w:tcW w:w="2241" w:type="dxa"/>
             <w:tcBorders>
               <w:top w:val="single" w:sz="6" w:space="0" w:color="000000"/>
               <w:left w:val="single" w:sz="6" w:space="0" w:color="000000"/>
@@ -2204,26 +2080,16 @@
           <w:p>
             <w:pPr>
               <w:jc w:val="center"/>
-              <w:rPr>
-                <w:sz w:val="28"/>
-              </w:rPr>
             </w:pPr>
             <w:r>
-              <w:rPr>
-                <w:sz w:val="28"/>
-              </w:rPr>
               <w:t>第</w:t>
             </w:r>
             <w:r>
-              <w:rPr>
-                <w:sz w:val="28"/>
-              </w:rPr>
               <w:t>11</w:t>
             </w:r>
             <w:r>
               <w:rPr>
                 <w:rFonts w:hint="eastAsia"/>
-                <w:sz w:val="28"/>
               </w:rPr>
               <w:t>周</w:t>
             </w:r>
@@ -2231,7 +2097,7 @@
         </w:tc>
         <w:tc>
           <w:tcPr>
-            <w:tcW w:w="4799" w:type="dxa"/>
+            <w:tcW w:w="4974" w:type="dxa"/>
             <w:tcBorders>
               <w:top w:val="single" w:sz="6" w:space="0" w:color="000000"/>
               <w:left w:val="single" w:sz="6" w:space="0" w:color="000000"/>
@@ -2242,27 +2108,17 @@
           <w:p>
             <w:pPr>
               <w:jc w:val="center"/>
-              <w:rPr>
-                <w:sz w:val="28"/>
-              </w:rPr>
             </w:pPr>
             <w:r>
-              <w:rPr>
-                <w:sz w:val="28"/>
-              </w:rPr>
               <w:t>撰写毕业论文，</w:t>
             </w:r>
             <w:r>
               <w:rPr>
                 <w:rFonts w:hint="eastAsia"/>
-                <w:sz w:val="28"/>
               </w:rPr>
               <w:t>完善</w:t>
             </w:r>
             <w:r>
-              <w:rPr>
-                <w:sz w:val="28"/>
-              </w:rPr>
               <w:t>资料</w:t>
             </w:r>
           </w:p>
@@ -2270,11 +2126,11 @@
       </w:tr>
       <w:tr>
         <w:trPr>
-          <w:trHeight w:val="1115"/>
+          <w:trHeight w:val="825"/>
         </w:trPr>
         <w:tc>
           <w:tcPr>
-            <w:tcW w:w="1222" w:type="dxa"/>
+            <w:tcW w:w="1266" w:type="dxa"/>
             <w:vMerge/>
           </w:tcPr>
           <w:p>
@@ -2297,7 +2153,7 @@
         </w:tc>
         <w:tc>
           <w:tcPr>
-            <w:tcW w:w="2162" w:type="dxa"/>
+            <w:tcW w:w="2241" w:type="dxa"/>
             <w:tcBorders>
               <w:top w:val="single" w:sz="6" w:space="0" w:color="000000"/>
               <w:left w:val="single" w:sz="6" w:space="0" w:color="000000"/>
@@ -2308,26 +2164,16 @@
           <w:p>
             <w:pPr>
               <w:jc w:val="center"/>
-              <w:rPr>
-                <w:sz w:val="28"/>
-              </w:rPr>
             </w:pPr>
             <w:r>
-              <w:rPr>
-                <w:sz w:val="28"/>
-              </w:rPr>
               <w:t>第</w:t>
             </w:r>
             <w:r>
-              <w:rPr>
-                <w:sz w:val="28"/>
-              </w:rPr>
               <w:t>12</w:t>
             </w:r>
             <w:r>
               <w:rPr>
                 <w:rFonts w:hint="eastAsia"/>
-                <w:sz w:val="28"/>
               </w:rPr>
               <w:t>周</w:t>
             </w:r>
@@ -2335,7 +2181,7 @@
         </w:tc>
         <w:tc>
           <w:tcPr>
-            <w:tcW w:w="4799" w:type="dxa"/>
+            <w:tcW w:w="4974" w:type="dxa"/>
             <w:tcBorders>
               <w:top w:val="single" w:sz="6" w:space="0" w:color="000000"/>
               <w:left w:val="single" w:sz="6" w:space="0" w:color="000000"/>
@@ -2346,39 +2192,34 @@
           <w:p>
             <w:pPr>
               <w:jc w:val="center"/>
-              <w:rPr>
-                <w:sz w:val="28"/>
-              </w:rPr>
             </w:pPr>
             <w:r>
-              <w:rPr>
-                <w:sz w:val="28"/>
-              </w:rPr>
               <w:t>完善论文，</w:t>
             </w:r>
             <w:r>
               <w:rPr>
                 <w:rFonts w:hint="eastAsia"/>
-                <w:sz w:val="28"/>
               </w:rPr>
               <w:t>并且</w:t>
             </w:r>
             <w:r>
-              <w:rPr>
-                <w:sz w:val="28"/>
-              </w:rPr>
-              <w:t>进行论文查重</w:t>
-            </w:r>
+              <w:t>进行</w:t>
+            </w:r>
+            <w:proofErr w:type="gramStart"/>
+            <w:r>
+              <w:t>论文查重</w:t>
+            </w:r>
+            <w:proofErr w:type="gramEnd"/>
           </w:p>
         </w:tc>
       </w:tr>
       <w:tr>
         <w:trPr>
-          <w:trHeight w:val="989"/>
+          <w:trHeight w:val="837"/>
         </w:trPr>
         <w:tc>
           <w:tcPr>
-            <w:tcW w:w="1222" w:type="dxa"/>
+            <w:tcW w:w="1266" w:type="dxa"/>
             <w:vMerge/>
           </w:tcPr>
           <w:p>
@@ -2389,7 +2230,7 @@
         </w:tc>
         <w:tc>
           <w:tcPr>
-            <w:tcW w:w="2162" w:type="dxa"/>
+            <w:tcW w:w="2241" w:type="dxa"/>
             <w:tcBorders>
               <w:top w:val="single" w:sz="6" w:space="0" w:color="000000"/>
               <w:left w:val="single" w:sz="6" w:space="0" w:color="000000"/>
@@ -2400,41 +2241,31 @@
           <w:p>
             <w:pPr>
               <w:jc w:val="center"/>
-              <w:rPr>
-                <w:sz w:val="28"/>
-              </w:rPr>
             </w:pPr>
             <w:r>
               <w:rPr>
                 <w:rFonts w:hint="eastAsia"/>
-                <w:sz w:val="28"/>
               </w:rPr>
               <w:t>13</w:t>
             </w:r>
             <w:r>
               <w:rPr>
                 <w:rFonts w:hint="eastAsia"/>
-                <w:sz w:val="28"/>
               </w:rPr>
               <w:t>周——</w:t>
             </w:r>
             <w:r>
               <w:rPr>
                 <w:rFonts w:hint="eastAsia"/>
-                <w:sz w:val="28"/>
               </w:rPr>
               <w:t>1</w:t>
             </w:r>
             <w:r>
-              <w:rPr>
-                <w:sz w:val="28"/>
-              </w:rPr>
               <w:t>5</w:t>
             </w:r>
             <w:r>
               <w:rPr>
                 <w:rFonts w:hint="eastAsia"/>
-                <w:sz w:val="28"/>
               </w:rPr>
               <w:t>周</w:t>
             </w:r>
@@ -2442,7 +2273,7 @@
         </w:tc>
         <w:tc>
           <w:tcPr>
-            <w:tcW w:w="4799" w:type="dxa"/>
+            <w:tcW w:w="4974" w:type="dxa"/>
             <w:tcBorders>
               <w:top w:val="single" w:sz="6" w:space="0" w:color="000000"/>
               <w:left w:val="single" w:sz="6" w:space="0" w:color="000000"/>
@@ -2453,21 +2284,14 @@
           <w:p>
             <w:pPr>
               <w:jc w:val="center"/>
-              <w:rPr>
-                <w:sz w:val="28"/>
-              </w:rPr>
             </w:pPr>
             <w:r>
               <w:rPr>
                 <w:rFonts w:hint="eastAsia"/>
-                <w:sz w:val="28"/>
               </w:rPr>
               <w:t>论文答辩</w:t>
             </w:r>
             <w:r>
-              <w:rPr>
-                <w:sz w:val="28"/>
-              </w:rPr>
               <w:t>，并且评定成绩</w:t>
             </w:r>
           </w:p>
@@ -2476,6 +2300,137 @@
     </w:tbl>
     <w:p>
       <w:pPr>
+        <w:rPr>
+          <w:rFonts w:ascii="宋体" w:hAnsi="宋体" w:cs="宋体"/>
+          <w:bCs/>
+          <w:szCs w:val="21"/>
+        </w:rPr>
+      </w:pPr>
+    </w:p>
+    <w:p>
+      <w:pPr>
+        <w:ind w:firstLine="420"/>
+        <w:rPr>
+          <w:rFonts w:ascii="宋体" w:hAnsi="宋体" w:cs="宋体"/>
+          <w:bCs/>
+          <w:szCs w:val="21"/>
+        </w:rPr>
+      </w:pPr>
+    </w:p>
+    <w:p>
+      <w:pPr>
+        <w:ind w:firstLine="420"/>
+        <w:rPr>
+          <w:rFonts w:ascii="宋体" w:hAnsi="宋体" w:cs="宋体" w:hint="eastAsia"/>
+          <w:bCs/>
+          <w:szCs w:val="21"/>
+        </w:rPr>
+      </w:pPr>
+    </w:p>
+    <w:p>
+      <w:pPr>
+        <w:ind w:firstLine="420"/>
+        <w:rPr>
+          <w:rFonts w:ascii="宋体" w:hAnsi="宋体" w:cs="宋体"/>
+          <w:bCs/>
+          <w:szCs w:val="21"/>
+        </w:rPr>
+      </w:pPr>
+    </w:p>
+    <w:p>
+      <w:pPr>
+        <w:ind w:firstLine="420"/>
+        <w:rPr>
+          <w:rFonts w:ascii="宋体" w:hAnsi="宋体" w:cs="宋体"/>
+          <w:bCs/>
+          <w:szCs w:val="21"/>
+        </w:rPr>
+      </w:pPr>
+      <w:r>
+        <w:rPr>
+          <w:rFonts w:ascii="宋体" w:hAnsi="宋体" w:cs="宋体"/>
+          <w:bCs/>
+          <w:szCs w:val="21"/>
+        </w:rPr>
+        <w:tab/>
+      </w:r>
+      <w:r>
+        <w:rPr>
+          <w:rFonts w:ascii="宋体" w:hAnsi="宋体" w:cs="宋体"/>
+          <w:bCs/>
+          <w:szCs w:val="21"/>
+        </w:rPr>
+        <w:tab/>
+      </w:r>
+      <w:r>
+        <w:rPr>
+          <w:rFonts w:ascii="宋体" w:hAnsi="宋体" w:cs="宋体"/>
+          <w:bCs/>
+          <w:szCs w:val="21"/>
+        </w:rPr>
+        <w:tab/>
+      </w:r>
+      <w:r>
+        <w:rPr>
+          <w:rFonts w:ascii="宋体" w:hAnsi="宋体" w:cs="宋体"/>
+          <w:bCs/>
+          <w:szCs w:val="21"/>
+        </w:rPr>
+        <w:tab/>
+      </w:r>
+      <w:r>
+        <w:rPr>
+          <w:rFonts w:ascii="宋体" w:hAnsi="宋体" w:cs="宋体"/>
+          <w:bCs/>
+          <w:szCs w:val="21"/>
+        </w:rPr>
+        <w:tab/>
+      </w:r>
+      <w:r>
+        <w:rPr>
+          <w:rFonts w:ascii="宋体" w:hAnsi="宋体" w:cs="宋体"/>
+          <w:bCs/>
+          <w:szCs w:val="21"/>
+        </w:rPr>
+        <w:tab/>
+      </w:r>
+      <w:r>
+        <w:rPr>
+          <w:rFonts w:ascii="宋体" w:hAnsi="宋体" w:cs="宋体"/>
+          <w:bCs/>
+          <w:szCs w:val="21"/>
+        </w:rPr>
+        <w:tab/>
+      </w:r>
+      <w:r>
+        <w:rPr>
+          <w:rFonts w:ascii="宋体" w:hAnsi="宋体" w:cs="宋体" w:hint="eastAsia"/>
+          <w:bCs/>
+          <w:szCs w:val="21"/>
+        </w:rPr>
+        <w:t>指导教师（签名）：</w:t>
+      </w:r>
+      <w:r>
+        <w:rPr>
+          <w:rFonts w:ascii="宋体" w:hAnsi="宋体" w:cs="宋体" w:hint="eastAsia"/>
+          <w:bCs/>
+          <w:szCs w:val="21"/>
+        </w:rPr>
+        <w:t xml:space="preserve">       </w:t>
+      </w:r>
+    </w:p>
+    <w:p>
+      <w:pPr>
+        <w:ind w:firstLineChars="2550" w:firstLine="6120"/>
+        <w:rPr>
+          <w:rFonts w:ascii="宋体" w:hAnsi="宋体" w:cs="宋体"/>
+          <w:bCs/>
+          <w:szCs w:val="21"/>
+        </w:rPr>
+      </w:pPr>
+    </w:p>
+    <w:p>
+      <w:pPr>
         <w:spacing w:line="360" w:lineRule="auto"/>
         <w:rPr>
           <w:rFonts w:asciiTheme="minorEastAsia" w:eastAsiaTheme="minorEastAsia" w:hAnsiTheme="minorEastAsia"/>
@@ -2486,11 +2441,62 @@
       </w:pPr>
       <w:r>
         <w:rPr>
-          <w:rFonts w:asciiTheme="minorEastAsia" w:eastAsiaTheme="minorEastAsia" w:hAnsiTheme="minorEastAsia" w:hint="eastAsia"/>
+          <w:rFonts w:ascii="宋体" w:hAnsi="宋体" w:cs="宋体" w:hint="eastAsia"/>
+          <w:bCs/>
+          <w:szCs w:val="21"/>
+        </w:rPr>
+        <w:t xml:space="preserve">                                            </w:t>
+      </w:r>
+      <w:r>
+        <w:rPr>
+          <w:rFonts w:ascii="宋体" w:hAnsi="宋体" w:cs="宋体"/>
+          <w:bCs/>
+          <w:szCs w:val="21"/>
+        </w:rPr>
+        <w:t xml:space="preserve">      </w:t>
+      </w:r>
+      <w:r>
+        <w:rPr>
+          <w:rFonts w:ascii="宋体" w:hAnsi="宋体" w:cs="宋体" w:hint="eastAsia"/>
+          <w:bCs/>
+          <w:szCs w:val="21"/>
+        </w:rPr>
+        <w:t xml:space="preserve"> </w:t>
+      </w:r>
+      <w:r>
+        <w:rPr>
+          <w:rFonts w:ascii="宋体" w:hAnsi="宋体" w:cs="宋体" w:hint="eastAsia"/>
+          <w:bCs/>
+          <w:szCs w:val="21"/>
+        </w:rPr>
+        <w:t>年    月    日</w:t>
+      </w:r>
+    </w:p>
+    <w:p>
+      <w:pPr>
+        <w:rPr>
+          <w:rFonts w:asciiTheme="minorEastAsia" w:eastAsiaTheme="minorEastAsia" w:hAnsiTheme="minorEastAsia"/>
           <w:b/>
           <w:sz w:val="28"/>
           <w:szCs w:val="28"/>
         </w:rPr>
+      </w:pPr>
+      <w:r>
+        <w:rPr>
+          <w:rFonts w:asciiTheme="minorEastAsia" w:eastAsiaTheme="minorEastAsia" w:hAnsiTheme="minorEastAsia"/>
+          <w:b/>
+          <w:sz w:val="28"/>
+          <w:szCs w:val="28"/>
+        </w:rPr>
+        <w:br w:type="page"/>
+      </w:r>
+      <w:r>
+        <w:rPr>
+          <w:rFonts w:asciiTheme="minorEastAsia" w:eastAsiaTheme="minorEastAsia" w:hAnsiTheme="minorEastAsia" w:hint="eastAsia"/>
+          <w:b/>
+          <w:sz w:val="28"/>
+          <w:szCs w:val="28"/>
+        </w:rPr>
         <w:lastRenderedPageBreak/>
         <w:t>二、</w:t>
       </w:r>
@@ -2773,7 +2779,7 @@
       <w:pPr>
         <w:spacing w:line="360" w:lineRule="auto"/>
         <w:rPr>
-          <w:rFonts w:asciiTheme="minorEastAsia" w:eastAsiaTheme="minorEastAsia" w:hAnsiTheme="minorEastAsia" w:hint="eastAsia"/>
+          <w:rFonts w:asciiTheme="minorEastAsia" w:eastAsiaTheme="minorEastAsia" w:hAnsiTheme="minorEastAsia"/>
           <w:b/>
           <w:bCs/>
         </w:rPr>
@@ -2962,7 +2968,7 @@
       <w:pPr>
         <w:spacing w:line="360" w:lineRule="auto"/>
         <w:rPr>
-          <w:rFonts w:asciiTheme="minorEastAsia" w:eastAsiaTheme="minorEastAsia" w:hAnsiTheme="minorEastAsia" w:hint="eastAsia"/>
+          <w:rFonts w:asciiTheme="minorEastAsia" w:eastAsiaTheme="minorEastAsia" w:hAnsiTheme="minorEastAsia"/>
           <w:bCs/>
         </w:rPr>
       </w:pPr>
@@ -3084,7 +3090,7 @@
       <w:pPr>
         <w:spacing w:line="360" w:lineRule="auto"/>
         <w:rPr>
-          <w:rFonts w:asciiTheme="minorEastAsia" w:eastAsiaTheme="minorEastAsia" w:hAnsiTheme="minorEastAsia" w:hint="eastAsia"/>
+          <w:rFonts w:asciiTheme="minorEastAsia" w:eastAsiaTheme="minorEastAsia" w:hAnsiTheme="minorEastAsia"/>
           <w:bCs/>
         </w:rPr>
       </w:pPr>
@@ -3358,7 +3364,7 @@
         <w:spacing w:line="360" w:lineRule="auto"/>
         <w:ind w:firstLine="420"/>
         <w:rPr>
-          <w:rFonts w:asciiTheme="minorEastAsia" w:eastAsiaTheme="minorEastAsia" w:hAnsiTheme="minorEastAsia" w:hint="eastAsia"/>
+          <w:rFonts w:asciiTheme="minorEastAsia" w:eastAsiaTheme="minorEastAsia" w:hAnsiTheme="minorEastAsia"/>
           <w:bCs/>
         </w:rPr>
       </w:pPr>
@@ -3427,7 +3433,7 @@
         <w:spacing w:line="360" w:lineRule="auto"/>
         <w:ind w:firstLine="420"/>
         <w:rPr>
-          <w:rFonts w:ascii="Arial" w:hAnsi="Arial" w:cs="Arial" w:hint="eastAsia"/>
+          <w:rFonts w:ascii="Arial" w:hAnsi="Arial" w:cs="Arial"/>
           <w:b/>
           <w:bCs/>
           <w:color w:val="222222"/>
@@ -3438,9 +3444,6 @@
       <w:pPr>
         <w:spacing w:line="360" w:lineRule="auto"/>
         <w:ind w:firstLine="420"/>
-        <w:rPr>
-          <w:rFonts w:hint="eastAsia"/>
-        </w:rPr>
       </w:pPr>
       <w:r>
         <w:rPr>
@@ -3533,7 +3536,48 @@
           <w:rFonts w:asciiTheme="minorEastAsia" w:eastAsiaTheme="minorEastAsia" w:hAnsiTheme="minorEastAsia" w:hint="eastAsia"/>
           <w:bCs/>
         </w:rPr>
-        <w:t>数据集来自Github上一个Fault_Diagnosis项目的自带</w:t>
+        <w:t>数据</w:t>
+      </w:r>
+      <w:proofErr w:type="gramStart"/>
+      <w:r>
+        <w:rPr>
+          <w:rFonts w:asciiTheme="minorEastAsia" w:eastAsiaTheme="minorEastAsia" w:hAnsiTheme="minorEastAsia" w:hint="eastAsia"/>
+          <w:bCs/>
+        </w:rPr>
+        <w:t>集来自</w:t>
+      </w:r>
+      <w:proofErr w:type="spellStart"/>
+      <w:proofErr w:type="gramEnd"/>
+      <w:r>
+        <w:rPr>
+          <w:rFonts w:asciiTheme="minorEastAsia" w:eastAsiaTheme="minorEastAsia" w:hAnsiTheme="minorEastAsia" w:hint="eastAsia"/>
+          <w:bCs/>
+        </w:rPr>
+        <w:t>Github</w:t>
+      </w:r>
+      <w:proofErr w:type="spellEnd"/>
+      <w:r>
+        <w:rPr>
+          <w:rFonts w:asciiTheme="minorEastAsia" w:eastAsiaTheme="minorEastAsia" w:hAnsiTheme="minorEastAsia" w:hint="eastAsia"/>
+          <w:bCs/>
+        </w:rPr>
+        <w:t>上一个</w:t>
+      </w:r>
+      <w:proofErr w:type="spellStart"/>
+      <w:r>
+        <w:rPr>
+          <w:rFonts w:asciiTheme="minorEastAsia" w:eastAsiaTheme="minorEastAsia" w:hAnsiTheme="minorEastAsia" w:hint="eastAsia"/>
+          <w:bCs/>
+        </w:rPr>
+        <w:t>Fault_Diagnosis</w:t>
+      </w:r>
+      <w:proofErr w:type="spellEnd"/>
+      <w:r>
+        <w:rPr>
+          <w:rFonts w:asciiTheme="minorEastAsia" w:eastAsiaTheme="minorEastAsia" w:hAnsiTheme="minorEastAsia" w:hint="eastAsia"/>
+          <w:bCs/>
+        </w:rPr>
+        <w:t>项目的自带</w:t>
       </w:r>
       <w:r>
         <w:rPr>
@@ -3547,36 +3591,87 @@
           <w:rFonts w:asciiTheme="minorEastAsia" w:eastAsiaTheme="minorEastAsia" w:hAnsiTheme="minorEastAsia" w:hint="eastAsia"/>
           <w:bCs/>
         </w:rPr>
-        <w:t>风力涡轮内部齿轮箱</w:t>
-      </w:r>
-      <w:r>
-        <w:rPr>
-          <w:rFonts w:asciiTheme="minorEastAsia" w:eastAsiaTheme="minorEastAsia" w:hAnsiTheme="minorEastAsia" w:hint="eastAsia"/>
-          <w:bCs/>
-        </w:rPr>
-        <w:t>数据集。</w:t>
-      </w:r>
-      <w:r>
-        <w:rPr>
-          <w:rFonts w:asciiTheme="minorEastAsia" w:eastAsiaTheme="minorEastAsia" w:hAnsiTheme="minorEastAsia" w:hint="eastAsia"/>
-          <w:bCs/>
-        </w:rPr>
-        <w:t>该Github项目地址为：</w:t>
-      </w:r>
-      <w:hyperlink r:id="rId13" w:history="1">
-        <w:r>
-          <w:rPr>
-            <w:rStyle w:val="aa"/>
-            <w:rFonts w:ascii="Segoe UI" w:hAnsi="Segoe UI" w:cs="Segoe UI"/>
-            <w:b/>
-            <w:bCs/>
-            <w:color w:val="0366D6"/>
-            <w:sz w:val="27"/>
-            <w:szCs w:val="27"/>
-          </w:rPr>
-          <w:t>Gearboxdata</w:t>
-        </w:r>
-      </w:hyperlink>
+        <w:t>风力涡轮内部齿轮</w:t>
+      </w:r>
+      <w:proofErr w:type="gramStart"/>
+      <w:r>
+        <w:rPr>
+          <w:rFonts w:asciiTheme="minorEastAsia" w:eastAsiaTheme="minorEastAsia" w:hAnsiTheme="minorEastAsia" w:hint="eastAsia"/>
+          <w:bCs/>
+        </w:rPr>
+        <w:t>箱</w:t>
+      </w:r>
+      <w:r>
+        <w:rPr>
+          <w:rFonts w:asciiTheme="minorEastAsia" w:eastAsiaTheme="minorEastAsia" w:hAnsiTheme="minorEastAsia" w:hint="eastAsia"/>
+          <w:bCs/>
+        </w:rPr>
+        <w:t>数据</w:t>
+      </w:r>
+      <w:proofErr w:type="gramEnd"/>
+      <w:r>
+        <w:rPr>
+          <w:rFonts w:asciiTheme="minorEastAsia" w:eastAsiaTheme="minorEastAsia" w:hAnsiTheme="minorEastAsia" w:hint="eastAsia"/>
+          <w:bCs/>
+        </w:rPr>
+        <w:t>集。</w:t>
+      </w:r>
+      <w:r>
+        <w:rPr>
+          <w:rFonts w:asciiTheme="minorEastAsia" w:eastAsiaTheme="minorEastAsia" w:hAnsiTheme="minorEastAsia" w:hint="eastAsia"/>
+          <w:bCs/>
+        </w:rPr>
+        <w:t>该</w:t>
+      </w:r>
+      <w:proofErr w:type="spellStart"/>
+      <w:r>
+        <w:rPr>
+          <w:rFonts w:asciiTheme="minorEastAsia" w:eastAsiaTheme="minorEastAsia" w:hAnsiTheme="minorEastAsia" w:hint="eastAsia"/>
+          <w:bCs/>
+        </w:rPr>
+        <w:t>Github</w:t>
+      </w:r>
+      <w:proofErr w:type="spellEnd"/>
+      <w:r>
+        <w:rPr>
+          <w:rFonts w:asciiTheme="minorEastAsia" w:eastAsiaTheme="minorEastAsia" w:hAnsiTheme="minorEastAsia" w:hint="eastAsia"/>
+          <w:bCs/>
+        </w:rPr>
+        <w:t>项目地址为：</w:t>
+      </w:r>
+      <w:r>
+        <w:fldChar w:fldCharType="begin"/>
+      </w:r>
+      <w:r>
+        <w:instrText xml:space="preserve"> HYPERLINK "https://github.com/Gearboxdata" </w:instrText>
+      </w:r>
+      <w:r>
+        <w:fldChar w:fldCharType="separate"/>
+      </w:r>
+      <w:r>
+        <w:rPr>
+          <w:rStyle w:val="aa"/>
+          <w:rFonts w:ascii="Segoe UI" w:hAnsi="Segoe UI" w:cs="Segoe UI"/>
+          <w:b/>
+          <w:bCs/>
+          <w:color w:val="0366D6"/>
+          <w:sz w:val="27"/>
+          <w:szCs w:val="27"/>
+        </w:rPr>
+        <w:t>Gearboxdata</w:t>
+      </w:r>
+      <w:r>
+        <w:rPr>
+          <w:rStyle w:val="aa"/>
+          <w:rFonts w:ascii="Segoe UI" w:hAnsi="Segoe UI" w:cs="Segoe UI"/>
+          <w:b/>
+          <w:bCs/>
+          <w:color w:val="0366D6"/>
+          <w:sz w:val="27"/>
+          <w:szCs w:val="27"/>
+        </w:rPr>
+        <w:fldChar w:fldCharType="end"/>
+      </w:r>
       <w:r>
         <w:rPr>
           <w:rStyle w:val="path-divider"/>
@@ -3589,7 +3684,7 @@
         </w:rPr>
         <w:t>/</w:t>
       </w:r>
-      <w:hyperlink r:id="rId14" w:history="1">
+      <w:hyperlink r:id="rId13" w:history="1">
         <w:r>
           <w:rPr>
             <w:rStyle w:val="aa"/>
@@ -3680,7 +3775,7 @@
         <w:spacing w:line="360" w:lineRule="auto"/>
         <w:ind w:firstLine="420"/>
         <w:rPr>
-          <w:rFonts w:asciiTheme="minorEastAsia" w:eastAsiaTheme="minorEastAsia" w:hAnsiTheme="minorEastAsia" w:hint="eastAsia"/>
+          <w:rFonts w:asciiTheme="minorEastAsia" w:eastAsiaTheme="minorEastAsia" w:hAnsiTheme="minorEastAsia"/>
           <w:bCs/>
         </w:rPr>
       </w:pPr>
@@ -3715,7 +3810,7 @@
                     <pic:cNvPicPr/>
                   </pic:nvPicPr>
                   <pic:blipFill>
-                    <a:blip r:embed="rId15"/>
+                    <a:blip r:embed="rId14"/>
                     <a:stretch>
                       <a:fillRect/>
                     </a:stretch>
@@ -3748,7 +3843,7 @@
         <w:spacing w:line="360" w:lineRule="auto"/>
         <w:ind w:firstLine="420"/>
         <w:rPr>
-          <w:rFonts w:asciiTheme="minorEastAsia" w:eastAsiaTheme="minorEastAsia" w:hAnsiTheme="minorEastAsia" w:hint="eastAsia"/>
+          <w:rFonts w:asciiTheme="minorEastAsia" w:eastAsiaTheme="minorEastAsia" w:hAnsiTheme="minorEastAsia"/>
           <w:b/>
           <w:bCs/>
         </w:rPr>
@@ -3844,7 +3939,23 @@
           <w:rFonts w:asciiTheme="minorEastAsia" w:eastAsiaTheme="minorEastAsia" w:hAnsiTheme="minorEastAsia" w:hint="eastAsia"/>
           <w:bCs/>
         </w:rPr>
-        <w:t>算法搭建，数据存储于Mysql数据库中，整体采用Java编写代码。</w:t>
+        <w:t>算法搭建，数据存储于</w:t>
+      </w:r>
+      <w:proofErr w:type="spellStart"/>
+      <w:r>
+        <w:rPr>
+          <w:rFonts w:asciiTheme="minorEastAsia" w:eastAsiaTheme="minorEastAsia" w:hAnsiTheme="minorEastAsia" w:hint="eastAsia"/>
+          <w:bCs/>
+        </w:rPr>
+        <w:t>Mysql</w:t>
+      </w:r>
+      <w:proofErr w:type="spellEnd"/>
+      <w:r>
+        <w:rPr>
+          <w:rFonts w:asciiTheme="minorEastAsia" w:eastAsiaTheme="minorEastAsia" w:hAnsiTheme="minorEastAsia" w:hint="eastAsia"/>
+          <w:bCs/>
+        </w:rPr>
+        <w:t>数据库中，整体采用Java编写代码。</w:t>
       </w:r>
       <w:r>
         <w:rPr>
@@ -3863,13 +3974,41 @@
           <w:sz w:val="20"/>
         </w:rPr>
       </w:pPr>
+      <w:proofErr w:type="gramStart"/>
       <w:r>
         <w:rPr>
           <w:rFonts w:eastAsiaTheme="minorEastAsia"/>
           <w:bCs/>
           <w:sz w:val="20"/>
         </w:rPr>
-        <w:t>public static  void main(String[] args) throws Exception{</w:t>
+        <w:t>public</w:t>
+      </w:r>
+      <w:proofErr w:type="gramEnd"/>
+      <w:r>
+        <w:rPr>
+          <w:rFonts w:eastAsiaTheme="minorEastAsia"/>
+          <w:bCs/>
+          <w:sz w:val="20"/>
+        </w:rPr>
+        <w:t xml:space="preserve"> static  void main(String[] </w:t>
+      </w:r>
+      <w:proofErr w:type="spellStart"/>
+      <w:r>
+        <w:rPr>
+          <w:rFonts w:eastAsiaTheme="minorEastAsia"/>
+          <w:bCs/>
+          <w:sz w:val="20"/>
+        </w:rPr>
+        <w:t>args</w:t>
+      </w:r>
+      <w:proofErr w:type="spellEnd"/>
+      <w:r>
+        <w:rPr>
+          <w:rFonts w:eastAsiaTheme="minorEastAsia"/>
+          <w:bCs/>
+          <w:sz w:val="20"/>
+        </w:rPr>
+        <w:t>) throws Exception{</w:t>
       </w:r>
     </w:p>
     <w:p>
@@ -3887,14 +4026,50 @@
           <w:bCs/>
           <w:sz w:val="20"/>
         </w:rPr>
-        <w:t xml:space="preserve">        long startTime=System.currentTimeMillis();   //</w:t>
-      </w:r>
+        <w:t xml:space="preserve">        long </w:t>
+      </w:r>
+      <w:proofErr w:type="spellStart"/>
       <w:r>
         <w:rPr>
           <w:rFonts w:eastAsiaTheme="minorEastAsia"/>
           <w:bCs/>
           <w:sz w:val="20"/>
         </w:rPr>
+        <w:t>startTime</w:t>
+      </w:r>
+      <w:proofErr w:type="spellEnd"/>
+      <w:r>
+        <w:rPr>
+          <w:rFonts w:eastAsiaTheme="minorEastAsia"/>
+          <w:bCs/>
+          <w:sz w:val="20"/>
+        </w:rPr>
+        <w:t>=</w:t>
+      </w:r>
+      <w:proofErr w:type="spellStart"/>
+      <w:r>
+        <w:rPr>
+          <w:rFonts w:eastAsiaTheme="minorEastAsia"/>
+          <w:bCs/>
+          <w:sz w:val="20"/>
+        </w:rPr>
+        <w:t>System.currentTimeMillis</w:t>
+      </w:r>
+      <w:proofErr w:type="spellEnd"/>
+      <w:r>
+        <w:rPr>
+          <w:rFonts w:eastAsiaTheme="minorEastAsia"/>
+          <w:bCs/>
+          <w:sz w:val="20"/>
+        </w:rPr>
+        <w:t>();   //</w:t>
+      </w:r>
+      <w:r>
+        <w:rPr>
+          <w:rFonts w:eastAsiaTheme="minorEastAsia"/>
+          <w:bCs/>
+          <w:sz w:val="20"/>
+        </w:rPr>
         <w:t>获取开始时间</w:t>
       </w:r>
     </w:p>
@@ -3913,7 +4088,25 @@
           <w:bCs/>
           <w:sz w:val="20"/>
         </w:rPr>
-        <w:t xml:space="preserve">        String[] Test_Names = new String[] {"Diff_X","Diff_Y","Pixels_Areas","Diff_Luminosity","TypeOfSteel","Steel_Plate_Thickness"};</w:t>
+        <w:t xml:space="preserve">        String[] </w:t>
+      </w:r>
+      <w:proofErr w:type="spellStart"/>
+      <w:r>
+        <w:rPr>
+          <w:rFonts w:eastAsiaTheme="minorEastAsia"/>
+          <w:bCs/>
+          <w:sz w:val="20"/>
+        </w:rPr>
+        <w:t>Test_Names</w:t>
+      </w:r>
+      <w:proofErr w:type="spellEnd"/>
+      <w:r>
+        <w:rPr>
+          <w:rFonts w:eastAsiaTheme="minorEastAsia"/>
+          <w:bCs/>
+          <w:sz w:val="20"/>
+        </w:rPr>
+        <w:t xml:space="preserve"> = new String[] {"Diff_X","Diff_Y","Pixels_Areas","Diff_Luminosity","TypeOfSteel","Steel_Plate_Thickness"};</w:t>
       </w:r>
     </w:p>
     <w:p>
@@ -3931,7 +4124,25 @@
           <w:bCs/>
           <w:sz w:val="20"/>
         </w:rPr>
-        <w:t xml:space="preserve">        String[] attribute_Names = new String[] {"Diff_X","Diff_Y","Pixels_Areas","Diff_Luminosity","TypeOfSteel","Steel_Plate_Thickness","Fault"};</w:t>
+        <w:t xml:space="preserve">        String[] </w:t>
+      </w:r>
+      <w:proofErr w:type="spellStart"/>
+      <w:r>
+        <w:rPr>
+          <w:rFonts w:eastAsiaTheme="minorEastAsia"/>
+          <w:bCs/>
+          <w:sz w:val="20"/>
+        </w:rPr>
+        <w:t>attribute_Names</w:t>
+      </w:r>
+      <w:proofErr w:type="spellEnd"/>
+      <w:r>
+        <w:rPr>
+          <w:rFonts w:eastAsiaTheme="minorEastAsia"/>
+          <w:bCs/>
+          <w:sz w:val="20"/>
+        </w:rPr>
+        <w:t xml:space="preserve"> = new String[] {"Diff_X","Diff_Y","Pixels_Areas","Diff_Luminosity","TypeOfSteel","Steel_Plate_Thickness","Fault"};</w:t>
       </w:r>
     </w:p>
     <w:p>
@@ -3949,7 +4160,71 @@
           <w:bCs/>
           <w:sz w:val="20"/>
         </w:rPr>
-        <w:t xml:space="preserve">        Map&lt;Object,List&lt;Sample&gt;&gt; samples = readSample(attribute_Names);</w:t>
+        <w:t xml:space="preserve">        Map&lt;</w:t>
+      </w:r>
+      <w:proofErr w:type="spellStart"/>
+      <w:r>
+        <w:rPr>
+          <w:rFonts w:eastAsiaTheme="minorEastAsia"/>
+          <w:bCs/>
+          <w:sz w:val="20"/>
+        </w:rPr>
+        <w:t>Object</w:t>
+      </w:r>
+      <w:proofErr w:type="gramStart"/>
+      <w:r>
+        <w:rPr>
+          <w:rFonts w:eastAsiaTheme="minorEastAsia"/>
+          <w:bCs/>
+          <w:sz w:val="20"/>
+        </w:rPr>
+        <w:t>,List</w:t>
+      </w:r>
+      <w:proofErr w:type="spellEnd"/>
+      <w:proofErr w:type="gramEnd"/>
+      <w:r>
+        <w:rPr>
+          <w:rFonts w:eastAsiaTheme="minorEastAsia"/>
+          <w:bCs/>
+          <w:sz w:val="20"/>
+        </w:rPr>
+        <w:t xml:space="preserve">&lt;Sample&gt;&gt; samples = </w:t>
+      </w:r>
+      <w:proofErr w:type="spellStart"/>
+      <w:r>
+        <w:rPr>
+          <w:rFonts w:eastAsiaTheme="minorEastAsia"/>
+          <w:bCs/>
+          <w:sz w:val="20"/>
+        </w:rPr>
+        <w:t>readSample</w:t>
+      </w:r>
+      <w:proofErr w:type="spellEnd"/>
+      <w:r>
+        <w:rPr>
+          <w:rFonts w:eastAsiaTheme="minorEastAsia"/>
+          <w:bCs/>
+          <w:sz w:val="20"/>
+        </w:rPr>
+        <w:t>(</w:t>
+      </w:r>
+      <w:proofErr w:type="spellStart"/>
+      <w:r>
+        <w:rPr>
+          <w:rFonts w:eastAsiaTheme="minorEastAsia"/>
+          <w:bCs/>
+          <w:sz w:val="20"/>
+        </w:rPr>
+        <w:t>attribute_Names</w:t>
+      </w:r>
+      <w:proofErr w:type="spellEnd"/>
+      <w:r>
+        <w:rPr>
+          <w:rFonts w:eastAsiaTheme="minorEastAsia"/>
+          <w:bCs/>
+          <w:sz w:val="20"/>
+        </w:rPr>
+        <w:t>);</w:t>
       </w:r>
     </w:p>
     <w:p>
@@ -3967,7 +4242,63 @@
           <w:bCs/>
           <w:sz w:val="20"/>
         </w:rPr>
-        <w:t xml:space="preserve">        Object decisionTree = generateDecisionTree(samples,Test_Names);</w:t>
+        <w:t xml:space="preserve">        Object </w:t>
+      </w:r>
+      <w:proofErr w:type="spellStart"/>
+      <w:r>
+        <w:rPr>
+          <w:rFonts w:eastAsiaTheme="minorEastAsia"/>
+          <w:bCs/>
+          <w:sz w:val="20"/>
+        </w:rPr>
+        <w:t>decisionTree</w:t>
+      </w:r>
+      <w:proofErr w:type="spellEnd"/>
+      <w:r>
+        <w:rPr>
+          <w:rFonts w:eastAsiaTheme="minorEastAsia"/>
+          <w:bCs/>
+          <w:sz w:val="20"/>
+        </w:rPr>
+        <w:t xml:space="preserve"> = </w:t>
+      </w:r>
+      <w:proofErr w:type="spellStart"/>
+      <w:proofErr w:type="gramStart"/>
+      <w:r>
+        <w:rPr>
+          <w:rFonts w:eastAsiaTheme="minorEastAsia"/>
+          <w:bCs/>
+          <w:sz w:val="20"/>
+        </w:rPr>
+        <w:t>generateDecisionTree</w:t>
+      </w:r>
+      <w:proofErr w:type="spellEnd"/>
+      <w:r>
+        <w:rPr>
+          <w:rFonts w:eastAsiaTheme="minorEastAsia"/>
+          <w:bCs/>
+          <w:sz w:val="20"/>
+        </w:rPr>
+        <w:t>(</w:t>
+      </w:r>
+      <w:proofErr w:type="spellStart"/>
+      <w:proofErr w:type="gramEnd"/>
+      <w:r>
+        <w:rPr>
+          <w:rFonts w:eastAsiaTheme="minorEastAsia"/>
+          <w:bCs/>
+          <w:sz w:val="20"/>
+        </w:rPr>
+        <w:t>samples,Test_Names</w:t>
+      </w:r>
+      <w:proofErr w:type="spellEnd"/>
+      <w:r>
+        <w:rPr>
+          <w:rFonts w:eastAsiaTheme="minorEastAsia"/>
+          <w:bCs/>
+          <w:sz w:val="20"/>
+        </w:rPr>
+        <w:t>);</w:t>
       </w:r>
     </w:p>
     <w:p>
@@ -3985,7 +4316,25 @@
           <w:bCs/>
           <w:sz w:val="20"/>
         </w:rPr>
-        <w:t xml:space="preserve">        Object[] test = new Object[] {"0","2","11","6","0","200"};</w:t>
+        <w:t xml:space="preserve">        </w:t>
+      </w:r>
+      <w:proofErr w:type="gramStart"/>
+      <w:r>
+        <w:rPr>
+          <w:rFonts w:eastAsiaTheme="minorEastAsia"/>
+          <w:bCs/>
+          <w:sz w:val="20"/>
+        </w:rPr>
+        <w:t>Object[</w:t>
+      </w:r>
+      <w:proofErr w:type="gramEnd"/>
+      <w:r>
+        <w:rPr>
+          <w:rFonts w:eastAsiaTheme="minorEastAsia"/>
+          <w:bCs/>
+          <w:sz w:val="20"/>
+        </w:rPr>
+        <w:t>] test = new Object[] {"0","2","11","6","0","200"};</w:t>
       </w:r>
     </w:p>
     <w:p>
@@ -4003,7 +4352,35 @@
           <w:bCs/>
           <w:sz w:val="20"/>
         </w:rPr>
-        <w:t xml:space="preserve">        outputDecisionTree(decisionTree,0,null);</w:t>
+        <w:t xml:space="preserve">        </w:t>
+      </w:r>
+      <w:proofErr w:type="spellStart"/>
+      <w:proofErr w:type="gramStart"/>
+      <w:r>
+        <w:rPr>
+          <w:rFonts w:eastAsiaTheme="minorEastAsia"/>
+          <w:bCs/>
+          <w:sz w:val="20"/>
+        </w:rPr>
+        <w:t>outputDecisionTree</w:t>
+      </w:r>
+      <w:proofErr w:type="spellEnd"/>
+      <w:r>
+        <w:rPr>
+          <w:rFonts w:eastAsiaTheme="minorEastAsia"/>
+          <w:bCs/>
+          <w:sz w:val="20"/>
+        </w:rPr>
+        <w:t>(</w:t>
+      </w:r>
+      <w:proofErr w:type="gramEnd"/>
+      <w:r>
+        <w:rPr>
+          <w:rFonts w:eastAsiaTheme="minorEastAsia"/>
+          <w:bCs/>
+          <w:sz w:val="20"/>
+        </w:rPr>
+        <w:t>decisionTree,0,null);</w:t>
       </w:r>
     </w:p>
     <w:p>
@@ -4021,7 +4398,63 @@
           <w:bCs/>
           <w:sz w:val="20"/>
         </w:rPr>
-        <w:t xml:space="preserve">        TestData.TestData(decisionTree, Test_Names,test);</w:t>
+        <w:t xml:space="preserve">        </w:t>
+      </w:r>
+      <w:proofErr w:type="spellStart"/>
+      <w:proofErr w:type="gramStart"/>
+      <w:r>
+        <w:rPr>
+          <w:rFonts w:eastAsiaTheme="minorEastAsia"/>
+          <w:bCs/>
+          <w:sz w:val="20"/>
+        </w:rPr>
+        <w:t>TestData.TestData</w:t>
+      </w:r>
+      <w:proofErr w:type="spellEnd"/>
+      <w:r>
+        <w:rPr>
+          <w:rFonts w:eastAsiaTheme="minorEastAsia"/>
+          <w:bCs/>
+          <w:sz w:val="20"/>
+        </w:rPr>
+        <w:t>(</w:t>
+      </w:r>
+      <w:proofErr w:type="spellStart"/>
+      <w:proofErr w:type="gramEnd"/>
+      <w:r>
+        <w:rPr>
+          <w:rFonts w:eastAsiaTheme="minorEastAsia"/>
+          <w:bCs/>
+          <w:sz w:val="20"/>
+        </w:rPr>
+        <w:t>decisionTree</w:t>
+      </w:r>
+      <w:proofErr w:type="spellEnd"/>
+      <w:r>
+        <w:rPr>
+          <w:rFonts w:eastAsiaTheme="minorEastAsia"/>
+          <w:bCs/>
+          <w:sz w:val="20"/>
+        </w:rPr>
+        <w:t xml:space="preserve">, </w:t>
+      </w:r>
+      <w:proofErr w:type="spellStart"/>
+      <w:r>
+        <w:rPr>
+          <w:rFonts w:eastAsiaTheme="minorEastAsia"/>
+          <w:bCs/>
+          <w:sz w:val="20"/>
+        </w:rPr>
+        <w:t>Test_Names,test</w:t>
+      </w:r>
+      <w:proofErr w:type="spellEnd"/>
+      <w:r>
+        <w:rPr>
+          <w:rFonts w:eastAsiaTheme="minorEastAsia"/>
+          <w:bCs/>
+          <w:sz w:val="20"/>
+        </w:rPr>
+        <w:t>);</w:t>
       </w:r>
     </w:p>
     <w:p>
@@ -4039,14 +4472,50 @@
           <w:bCs/>
           <w:sz w:val="20"/>
         </w:rPr>
-        <w:t xml:space="preserve">        long endTime=System.currentTimeMillis(); //</w:t>
-      </w:r>
+        <w:t xml:space="preserve">        long </w:t>
+      </w:r>
+      <w:proofErr w:type="spellStart"/>
       <w:r>
         <w:rPr>
           <w:rFonts w:eastAsiaTheme="minorEastAsia"/>
           <w:bCs/>
           <w:sz w:val="20"/>
         </w:rPr>
+        <w:t>endTime</w:t>
+      </w:r>
+      <w:proofErr w:type="spellEnd"/>
+      <w:r>
+        <w:rPr>
+          <w:rFonts w:eastAsiaTheme="minorEastAsia"/>
+          <w:bCs/>
+          <w:sz w:val="20"/>
+        </w:rPr>
+        <w:t>=</w:t>
+      </w:r>
+      <w:proofErr w:type="spellStart"/>
+      <w:r>
+        <w:rPr>
+          <w:rFonts w:eastAsiaTheme="minorEastAsia"/>
+          <w:bCs/>
+          <w:sz w:val="20"/>
+        </w:rPr>
+        <w:t>System.currentTimeMillis</w:t>
+      </w:r>
+      <w:proofErr w:type="spellEnd"/>
+      <w:r>
+        <w:rPr>
+          <w:rFonts w:eastAsiaTheme="minorEastAsia"/>
+          <w:bCs/>
+          <w:sz w:val="20"/>
+        </w:rPr>
+        <w:t>(); //</w:t>
+      </w:r>
+      <w:r>
+        <w:rPr>
+          <w:rFonts w:eastAsiaTheme="minorEastAsia"/>
+          <w:bCs/>
+          <w:sz w:val="20"/>
+        </w:rPr>
         <w:t>获取结束时间</w:t>
       </w:r>
     </w:p>
@@ -4065,14 +4534,32 @@
           <w:bCs/>
           <w:sz w:val="20"/>
         </w:rPr>
-        <w:t xml:space="preserve">        System.out.println("</w:t>
-      </w:r>
+        <w:t xml:space="preserve">        </w:t>
+      </w:r>
+      <w:proofErr w:type="spellStart"/>
       <w:r>
         <w:rPr>
           <w:rFonts w:eastAsiaTheme="minorEastAsia"/>
           <w:bCs/>
           <w:sz w:val="20"/>
         </w:rPr>
+        <w:t>System.out.println</w:t>
+      </w:r>
+      <w:proofErr w:type="spellEnd"/>
+      <w:r>
+        <w:rPr>
+          <w:rFonts w:eastAsiaTheme="minorEastAsia"/>
+          <w:bCs/>
+          <w:sz w:val="20"/>
+        </w:rPr>
+        <w:t>("</w:t>
+      </w:r>
+      <w:r>
+        <w:rPr>
+          <w:rFonts w:eastAsiaTheme="minorEastAsia"/>
+          <w:bCs/>
+          <w:sz w:val="20"/>
+        </w:rPr>
         <w:t>程序运行时间：</w:t>
       </w:r>
       <w:r>
@@ -4081,7 +4568,43 @@
           <w:bCs/>
           <w:sz w:val="20"/>
         </w:rPr>
-        <w:t xml:space="preserve"> "+(endTime-startTime)+"ms");</w:t>
+        <w:t xml:space="preserve"> "+(</w:t>
+      </w:r>
+      <w:proofErr w:type="spellStart"/>
+      <w:r>
+        <w:rPr>
+          <w:rFonts w:eastAsiaTheme="minorEastAsia"/>
+          <w:bCs/>
+          <w:sz w:val="20"/>
+        </w:rPr>
+        <w:t>endTime-startTime</w:t>
+      </w:r>
+      <w:proofErr w:type="spellEnd"/>
+      <w:r>
+        <w:rPr>
+          <w:rFonts w:eastAsiaTheme="minorEastAsia"/>
+          <w:bCs/>
+          <w:sz w:val="20"/>
+        </w:rPr>
+        <w:t>)+"</w:t>
+      </w:r>
+      <w:proofErr w:type="spellStart"/>
+      <w:r>
+        <w:rPr>
+          <w:rFonts w:eastAsiaTheme="minorEastAsia"/>
+          <w:bCs/>
+          <w:sz w:val="20"/>
+        </w:rPr>
+        <w:t>ms</w:t>
+      </w:r>
+      <w:proofErr w:type="spellEnd"/>
+      <w:r>
+        <w:rPr>
+          <w:rFonts w:eastAsiaTheme="minorEastAsia"/>
+          <w:bCs/>
+          <w:sz w:val="20"/>
+        </w:rPr>
+        <w:t>");</w:t>
       </w:r>
     </w:p>
     <w:p>
@@ -4202,11 +4725,11 @@
                     <pic:cNvPicPr/>
                   </pic:nvPicPr>
                   <pic:blipFill>
-                    <a:blip r:embed="rId16">
+                    <a:blip r:embed="rId15">
                       <a:extLst>
                         <a:ext uri="{BEBA8EAE-BF5A-486C-A8C5-ECC9F3942E4B}">
                           <a14:imgProps xmlns:a14="http://schemas.microsoft.com/office/drawing/2010/main">
-                            <a14:imgLayer r:embed="rId17">
+                            <a14:imgLayer r:embed="rId16">
                               <a14:imgEffect>
                                 <a14:brightnessContrast bright="40000" contrast="40000"/>
                               </a14:imgEffect>
@@ -4274,7 +4797,7 @@
       <w:pPr>
         <w:spacing w:line="360" w:lineRule="auto"/>
         <w:rPr>
-          <w:rFonts w:asciiTheme="minorEastAsia" w:eastAsiaTheme="minorEastAsia" w:hAnsiTheme="minorEastAsia" w:hint="eastAsia"/>
+          <w:rFonts w:asciiTheme="minorEastAsia" w:eastAsiaTheme="minorEastAsia" w:hAnsiTheme="minorEastAsia"/>
           <w:bCs/>
         </w:rPr>
       </w:pPr>
@@ -4290,7 +4813,28 @@
           <w:rFonts w:asciiTheme="minorEastAsia" w:eastAsiaTheme="minorEastAsia" w:hAnsiTheme="minorEastAsia" w:hint="eastAsia"/>
           <w:bCs/>
         </w:rPr>
-        <w:t>这两个都还在编写过程中，没有实物可以展示。</w:t>
+        <w:t>方案2还在筹备中，GUI人机交互界面仍需要完善。</w:t>
+      </w:r>
+    </w:p>
+    <w:p>
+      <w:pPr>
+        <w:spacing w:line="360" w:lineRule="auto"/>
+        <w:jc w:val="center"/>
+        <w:rPr>
+          <w:rFonts w:asciiTheme="minorEastAsia" w:eastAsiaTheme="minorEastAsia" w:hAnsiTheme="minorEastAsia"/>
+          <w:bCs/>
+        </w:rPr>
+      </w:pPr>
+      <w:r>
+        <w:rPr>
+          <w:rFonts w:asciiTheme="minorEastAsia" w:eastAsiaTheme="minorEastAsia" w:hAnsiTheme="minorEastAsia"/>
+          <w:bCs/>
+        </w:rPr>
+        <w:pict w14:anchorId="266CF375">
+          <v:shape id="_x0000_i1026" type="#_x0000_t75" style="width:349.1pt;height:261.2pt">
+            <v:imagedata r:id="rId17" o:title="GUI" gain="52429f"/>
+          </v:shape>
+        </w:pict>
       </w:r>
     </w:p>
     <w:p>
@@ -4326,7 +4870,7 @@
         <w:spacing w:line="360" w:lineRule="auto"/>
         <w:ind w:firstLine="420"/>
         <w:rPr>
-          <w:rFonts w:asciiTheme="minorEastAsia" w:eastAsiaTheme="minorEastAsia" w:hAnsiTheme="minorEastAsia" w:hint="eastAsia"/>
+          <w:rFonts w:asciiTheme="minorEastAsia" w:eastAsiaTheme="minorEastAsia" w:hAnsiTheme="minorEastAsia"/>
           <w:bCs/>
         </w:rPr>
       </w:pPr>
@@ -4350,7 +4894,7 @@
         <w:spacing w:line="360" w:lineRule="auto"/>
         <w:jc w:val="center"/>
         <w:rPr>
-          <w:rFonts w:asciiTheme="minorEastAsia" w:eastAsiaTheme="minorEastAsia" w:hAnsiTheme="minorEastAsia" w:hint="eastAsia"/>
+          <w:rFonts w:asciiTheme="minorEastAsia" w:eastAsiaTheme="minorEastAsia" w:hAnsiTheme="minorEastAsia"/>
           <w:bCs/>
         </w:rPr>
       </w:pPr>
@@ -4359,9 +4903,9 @@
           <w:noProof/>
         </w:rPr>
         <w:drawing>
-          <wp:inline distT="0" distB="0" distL="0" distR="0" wp14:anchorId="0825D2D0" wp14:editId="4A9D2788">
-            <wp:extent cx="5274310" cy="2699385"/>
-            <wp:effectExtent l="0" t="0" r="2540" b="5715"/>
+          <wp:inline distT="0" distB="0" distL="0" distR="0" wp14:anchorId="0825D2D0" wp14:editId="728A0582">
+            <wp:extent cx="4761781" cy="2437073"/>
+            <wp:effectExtent l="0" t="0" r="1270" b="1905"/>
             <wp:docPr id="15" name="图片 15"/>
             <wp:cNvGraphicFramePr>
               <a:graphicFrameLocks xmlns:a="http://schemas.openxmlformats.org/drawingml/2006/main" noChangeAspect="1"/>
@@ -4394,7 +4938,7 @@
                   <pic:spPr>
                     <a:xfrm>
                       <a:off x="0" y="0"/>
-                      <a:ext cx="5274310" cy="2699385"/>
+                      <a:ext cx="4766196" cy="2439333"/>
                     </a:xfrm>
                     <a:prstGeom prst="rect">
                       <a:avLst/>
@@ -4592,7 +5136,7 @@
       <w:pPr>
         <w:spacing w:line="360" w:lineRule="auto"/>
         <w:rPr>
-          <w:rFonts w:asciiTheme="minorEastAsia" w:eastAsiaTheme="minorEastAsia" w:hAnsiTheme="minorEastAsia" w:hint="eastAsia"/>
+          <w:rFonts w:asciiTheme="minorEastAsia" w:eastAsiaTheme="minorEastAsia" w:hAnsiTheme="minorEastAsia"/>
           <w:bCs/>
         </w:rPr>
       </w:pPr>
@@ -4715,14 +5259,25 @@
         </w:rPr>
         <w:t xml:space="preserve"> </w:t>
       </w:r>
-      <w:r>
-        <w:rPr>
-          <w:rFonts w:asciiTheme="minorEastAsia" w:eastAsiaTheme="minorEastAsia" w:hAnsiTheme="minorEastAsia"/>
-          <w:bCs/>
-          <w:sz w:val="21"/>
-          <w:szCs w:val="21"/>
-        </w:rPr>
-        <w:t>蒲天添.基于决策树的工程项目管理优化研究[J].现代电子技术,2018,41(01):169-172.</w:t>
+      <w:proofErr w:type="gramStart"/>
+      <w:r>
+        <w:rPr>
+          <w:rFonts w:asciiTheme="minorEastAsia" w:eastAsiaTheme="minorEastAsia" w:hAnsiTheme="minorEastAsia"/>
+          <w:bCs/>
+          <w:sz w:val="21"/>
+          <w:szCs w:val="21"/>
+        </w:rPr>
+        <w:t>蒲天添</w:t>
+      </w:r>
+      <w:proofErr w:type="gramEnd"/>
+      <w:r>
+        <w:rPr>
+          <w:rFonts w:asciiTheme="minorEastAsia" w:eastAsiaTheme="minorEastAsia" w:hAnsiTheme="minorEastAsia"/>
+          <w:bCs/>
+          <w:sz w:val="21"/>
+          <w:szCs w:val="21"/>
+        </w:rPr>
+        <w:t>.基于决策树的工程项目管理优化研究[J].现代电子技术,2018,41(01):169-172.</w:t>
       </w:r>
     </w:p>
     <w:p>
@@ -4892,7 +5447,47 @@
           <w:sz w:val="21"/>
           <w:szCs w:val="21"/>
         </w:rPr>
-        <w:t>贾笛笛,陈智勇.基于ID3决策树改进算法的稿刊推荐研究[J].软件导刊,2017,16(10):42-46.</w:t>
+        <w:t>贾笛</w:t>
+      </w:r>
+      <w:proofErr w:type="gramStart"/>
+      <w:r>
+        <w:rPr>
+          <w:rFonts w:asciiTheme="minorEastAsia" w:eastAsiaTheme="minorEastAsia" w:hAnsiTheme="minorEastAsia"/>
+          <w:bCs/>
+          <w:sz w:val="21"/>
+          <w:szCs w:val="21"/>
+        </w:rPr>
+        <w:t>笛</w:t>
+      </w:r>
+      <w:proofErr w:type="gramEnd"/>
+      <w:r>
+        <w:rPr>
+          <w:rFonts w:asciiTheme="minorEastAsia" w:eastAsiaTheme="minorEastAsia" w:hAnsiTheme="minorEastAsia"/>
+          <w:bCs/>
+          <w:sz w:val="21"/>
+          <w:szCs w:val="21"/>
+        </w:rPr>
+        <w:t>,陈智勇.基于ID3决策树改进算法</w:t>
+      </w:r>
+      <w:proofErr w:type="gramStart"/>
+      <w:r>
+        <w:rPr>
+          <w:rFonts w:asciiTheme="minorEastAsia" w:eastAsiaTheme="minorEastAsia" w:hAnsiTheme="minorEastAsia"/>
+          <w:bCs/>
+          <w:sz w:val="21"/>
+          <w:szCs w:val="21"/>
+        </w:rPr>
+        <w:t>的稿刊推荐</w:t>
+      </w:r>
+      <w:proofErr w:type="gramEnd"/>
+      <w:r>
+        <w:rPr>
+          <w:rFonts w:asciiTheme="minorEastAsia" w:eastAsiaTheme="minorEastAsia" w:hAnsiTheme="minorEastAsia"/>
+          <w:bCs/>
+          <w:sz w:val="21"/>
+          <w:szCs w:val="21"/>
+        </w:rPr>
+        <w:t>研究[J].软件导刊,2017,16(10):42-46.</w:t>
       </w:r>
     </w:p>
     <w:p>
@@ -4952,7 +5547,27 @@
           <w:sz w:val="21"/>
           <w:szCs w:val="21"/>
         </w:rPr>
-        <w:t>姚德臣,杨建伟,程晓卿,王兴.基于多尺度本征模态排列熵和SA-SVM的轴承故障诊断研究[J].机械工程学报:1-9</w:t>
+        <w:t>姚德臣,杨建伟,程晓卿,王兴.基于多尺度本征模态</w:t>
+      </w:r>
+      <w:proofErr w:type="gramStart"/>
+      <w:r>
+        <w:rPr>
+          <w:rFonts w:asciiTheme="minorEastAsia" w:eastAsiaTheme="minorEastAsia" w:hAnsiTheme="minorEastAsia"/>
+          <w:bCs/>
+          <w:sz w:val="21"/>
+          <w:szCs w:val="21"/>
+        </w:rPr>
+        <w:t>排列熵和</w:t>
+      </w:r>
+      <w:proofErr w:type="gramEnd"/>
+      <w:r>
+        <w:rPr>
+          <w:rFonts w:asciiTheme="minorEastAsia" w:eastAsiaTheme="minorEastAsia" w:hAnsiTheme="minorEastAsia"/>
+          <w:bCs/>
+          <w:sz w:val="21"/>
+          <w:szCs w:val="21"/>
+        </w:rPr>
+        <w:t>SA-SVM的轴承故障诊断研究[J].机械工程学报:1-9</w:t>
       </w:r>
     </w:p>
     <w:p>
@@ -5002,14 +5617,34 @@
           <w:sz w:val="21"/>
           <w:szCs w:val="21"/>
         </w:rPr>
-        <w:t>王振华,杜宇波.基于ESMD和SVM的滚动轴承故障诊断[J].现代制造技术与装备,2018(01):122+124.</w:t>
+        <w:t>王振华,</w:t>
+      </w:r>
+      <w:proofErr w:type="gramStart"/>
+      <w:r>
+        <w:rPr>
+          <w:rFonts w:asciiTheme="minorEastAsia" w:eastAsiaTheme="minorEastAsia" w:hAnsiTheme="minorEastAsia"/>
+          <w:bCs/>
+          <w:sz w:val="21"/>
+          <w:szCs w:val="21"/>
+        </w:rPr>
+        <w:t>杜宇波</w:t>
+      </w:r>
+      <w:proofErr w:type="gramEnd"/>
+      <w:r>
+        <w:rPr>
+          <w:rFonts w:asciiTheme="minorEastAsia" w:eastAsiaTheme="minorEastAsia" w:hAnsiTheme="minorEastAsia"/>
+          <w:bCs/>
+          <w:sz w:val="21"/>
+          <w:szCs w:val="21"/>
+        </w:rPr>
+        <w:t>.基于ESMD和SVM的滚动轴承故障诊断[J].现代制造技术与装备,2018(01):122+124.</w:t>
       </w:r>
     </w:p>
     <w:p>
       <w:pPr>
         <w:spacing w:line="360" w:lineRule="auto"/>
         <w:rPr>
-          <w:rFonts w:asciiTheme="minorEastAsia" w:eastAsiaTheme="minorEastAsia" w:hAnsiTheme="minorEastAsia" w:hint="eastAsia"/>
+          <w:rFonts w:asciiTheme="minorEastAsia" w:eastAsiaTheme="minorEastAsia" w:hAnsiTheme="minorEastAsia"/>
           <w:bCs/>
           <w:sz w:val="21"/>
           <w:szCs w:val="21"/>
@@ -5055,8 +5690,6 @@
         </w:rPr>
         <w:t xml:space="preserve"> </w:t>
       </w:r>
-      <w:bookmarkStart w:id="2" w:name="_GoBack"/>
-      <w:bookmarkEnd w:id="2"/>
       <w:r>
         <w:rPr>
           <w:rFonts w:asciiTheme="minorEastAsia" w:eastAsiaTheme="minorEastAsia" w:hAnsiTheme="minorEastAsia"/>
@@ -5104,7 +5737,47 @@
           <w:sz w:val="21"/>
           <w:szCs w:val="21"/>
         </w:rPr>
-        <w:t xml:space="preserve"> 盛博, 邓超, 熊尧等. 基于图论的数控机床故障诊断方法[J]. 计算机集成制造系统, 2015, 06: 1559-1570.</w:t>
+        <w:t xml:space="preserve"> </w:t>
+      </w:r>
+      <w:proofErr w:type="gramStart"/>
+      <w:r>
+        <w:rPr>
+          <w:rFonts w:asciiTheme="minorEastAsia" w:eastAsiaTheme="minorEastAsia" w:hAnsiTheme="minorEastAsia" w:hint="eastAsia"/>
+          <w:bCs/>
+          <w:sz w:val="21"/>
+          <w:szCs w:val="21"/>
+        </w:rPr>
+        <w:t>盛博</w:t>
+      </w:r>
+      <w:proofErr w:type="gramEnd"/>
+      <w:r>
+        <w:rPr>
+          <w:rFonts w:asciiTheme="minorEastAsia" w:eastAsiaTheme="minorEastAsia" w:hAnsiTheme="minorEastAsia" w:hint="eastAsia"/>
+          <w:bCs/>
+          <w:sz w:val="21"/>
+          <w:szCs w:val="21"/>
+        </w:rPr>
+        <w:t xml:space="preserve">, 邓超, </w:t>
+      </w:r>
+      <w:proofErr w:type="gramStart"/>
+      <w:r>
+        <w:rPr>
+          <w:rFonts w:asciiTheme="minorEastAsia" w:eastAsiaTheme="minorEastAsia" w:hAnsiTheme="minorEastAsia" w:hint="eastAsia"/>
+          <w:bCs/>
+          <w:sz w:val="21"/>
+          <w:szCs w:val="21"/>
+        </w:rPr>
+        <w:t>熊尧等</w:t>
+      </w:r>
+      <w:proofErr w:type="gramEnd"/>
+      <w:r>
+        <w:rPr>
+          <w:rFonts w:asciiTheme="minorEastAsia" w:eastAsiaTheme="minorEastAsia" w:hAnsiTheme="minorEastAsia" w:hint="eastAsia"/>
+          <w:bCs/>
+          <w:sz w:val="21"/>
+          <w:szCs w:val="21"/>
+        </w:rPr>
+        <w:t>. 基于图论的数控机床故障诊断方法[J]. 计算机集成制造系统, 2015, 06: 1559-1570.</w:t>
       </w:r>
     </w:p>
     <w:p>
@@ -5235,7 +5908,27 @@
           <w:sz w:val="21"/>
           <w:szCs w:val="21"/>
         </w:rPr>
-        <w:t xml:space="preserve"> Zhang, Liangwei. Big Data Analytics for Fault Detection and its Application in Maintenance, 2016 </w:t>
+        <w:t xml:space="preserve"> Zhang, </w:t>
+      </w:r>
+      <w:proofErr w:type="spellStart"/>
+      <w:r>
+        <w:rPr>
+          <w:rFonts w:asciiTheme="minorEastAsia" w:eastAsiaTheme="minorEastAsia" w:hAnsiTheme="minorEastAsia"/>
+          <w:bCs/>
+          <w:sz w:val="21"/>
+          <w:szCs w:val="21"/>
+        </w:rPr>
+        <w:t>Liangwei</w:t>
+      </w:r>
+      <w:proofErr w:type="spellEnd"/>
+      <w:r>
+        <w:rPr>
+          <w:rFonts w:asciiTheme="minorEastAsia" w:eastAsiaTheme="minorEastAsia" w:hAnsiTheme="minorEastAsia"/>
+          <w:bCs/>
+          <w:sz w:val="21"/>
+          <w:szCs w:val="21"/>
+        </w:rPr>
+        <w:t xml:space="preserve">. Big Data Analytics for Fault Detection and its Application in Maintenance, 2016 </w:t>
       </w:r>
     </w:p>
     <w:p>
@@ -5285,7 +5978,107 @@
           <w:sz w:val="21"/>
           <w:szCs w:val="21"/>
         </w:rPr>
-        <w:t xml:space="preserve"> Jay Lee, Hung-An Kao, Shanhu Yang. Service innovation and smart analytics gor Industry 4.0 and big data environment[J]. Percedia CTRP, 2014, 16:3-8.</w:t>
+        <w:t xml:space="preserve"> Jay Lee, Hung-</w:t>
+      </w:r>
+      <w:proofErr w:type="gramStart"/>
+      <w:r>
+        <w:rPr>
+          <w:rFonts w:asciiTheme="minorEastAsia" w:eastAsiaTheme="minorEastAsia" w:hAnsiTheme="minorEastAsia"/>
+          <w:bCs/>
+          <w:sz w:val="21"/>
+          <w:szCs w:val="21"/>
+        </w:rPr>
+        <w:t>An</w:t>
+      </w:r>
+      <w:proofErr w:type="gramEnd"/>
+      <w:r>
+        <w:rPr>
+          <w:rFonts w:asciiTheme="minorEastAsia" w:eastAsiaTheme="minorEastAsia" w:hAnsiTheme="minorEastAsia"/>
+          <w:bCs/>
+          <w:sz w:val="21"/>
+          <w:szCs w:val="21"/>
+        </w:rPr>
+        <w:t xml:space="preserve"> Kao, </w:t>
+      </w:r>
+      <w:proofErr w:type="spellStart"/>
+      <w:r>
+        <w:rPr>
+          <w:rFonts w:asciiTheme="minorEastAsia" w:eastAsiaTheme="minorEastAsia" w:hAnsiTheme="minorEastAsia"/>
+          <w:bCs/>
+          <w:sz w:val="21"/>
+          <w:szCs w:val="21"/>
+        </w:rPr>
+        <w:t>Shanhu</w:t>
+      </w:r>
+      <w:proofErr w:type="spellEnd"/>
+      <w:r>
+        <w:rPr>
+          <w:rFonts w:asciiTheme="minorEastAsia" w:eastAsiaTheme="minorEastAsia" w:hAnsiTheme="minorEastAsia"/>
+          <w:bCs/>
+          <w:sz w:val="21"/>
+          <w:szCs w:val="21"/>
+        </w:rPr>
+        <w:t xml:space="preserve"> Yang. Service innovation and smart analytics </w:t>
+      </w:r>
+      <w:proofErr w:type="spellStart"/>
+      <w:r>
+        <w:rPr>
+          <w:rFonts w:asciiTheme="minorEastAsia" w:eastAsiaTheme="minorEastAsia" w:hAnsiTheme="minorEastAsia"/>
+          <w:bCs/>
+          <w:sz w:val="21"/>
+          <w:szCs w:val="21"/>
+        </w:rPr>
+        <w:t>gor</w:t>
+      </w:r>
+      <w:proofErr w:type="spellEnd"/>
+      <w:r>
+        <w:rPr>
+          <w:rFonts w:asciiTheme="minorEastAsia" w:eastAsiaTheme="minorEastAsia" w:hAnsiTheme="minorEastAsia"/>
+          <w:bCs/>
+          <w:sz w:val="21"/>
+          <w:szCs w:val="21"/>
+        </w:rPr>
+        <w:t xml:space="preserve"> Industry 4.0 and big data </w:t>
+      </w:r>
+      <w:proofErr w:type="gramStart"/>
+      <w:r>
+        <w:rPr>
+          <w:rFonts w:asciiTheme="minorEastAsia" w:eastAsiaTheme="minorEastAsia" w:hAnsiTheme="minorEastAsia"/>
+          <w:bCs/>
+          <w:sz w:val="21"/>
+          <w:szCs w:val="21"/>
+        </w:rPr>
+        <w:t>environment[</w:t>
+      </w:r>
+      <w:proofErr w:type="gramEnd"/>
+      <w:r>
+        <w:rPr>
+          <w:rFonts w:asciiTheme="minorEastAsia" w:eastAsiaTheme="minorEastAsia" w:hAnsiTheme="minorEastAsia"/>
+          <w:bCs/>
+          <w:sz w:val="21"/>
+          <w:szCs w:val="21"/>
+        </w:rPr>
+        <w:t xml:space="preserve">J]. </w:t>
+      </w:r>
+      <w:proofErr w:type="spellStart"/>
+      <w:r>
+        <w:rPr>
+          <w:rFonts w:asciiTheme="minorEastAsia" w:eastAsiaTheme="minorEastAsia" w:hAnsiTheme="minorEastAsia"/>
+          <w:bCs/>
+          <w:sz w:val="21"/>
+          <w:szCs w:val="21"/>
+        </w:rPr>
+        <w:t>Percedia</w:t>
+      </w:r>
+      <w:proofErr w:type="spellEnd"/>
+      <w:r>
+        <w:rPr>
+          <w:rFonts w:asciiTheme="minorEastAsia" w:eastAsiaTheme="minorEastAsia" w:hAnsiTheme="minorEastAsia"/>
+          <w:bCs/>
+          <w:sz w:val="21"/>
+          <w:szCs w:val="21"/>
+        </w:rPr>
+        <w:t xml:space="preserve"> CTRP, 2014, 16:3-8.</w:t>
       </w:r>
     </w:p>
     <w:p>
@@ -5335,7 +6128,47 @@
           <w:sz w:val="21"/>
           <w:szCs w:val="21"/>
         </w:rPr>
-        <w:t xml:space="preserve"> 邳文君,宫秀军.基于Hadoop架构的数据驱动的SVM并行增量学习算法[J].计算机应用,2016,36(11):3044-3049.</w:t>
+        <w:t xml:space="preserve"> </w:t>
+      </w:r>
+      <w:proofErr w:type="gramStart"/>
+      <w:r>
+        <w:rPr>
+          <w:rFonts w:asciiTheme="minorEastAsia" w:eastAsiaTheme="minorEastAsia" w:hAnsiTheme="minorEastAsia" w:hint="eastAsia"/>
+          <w:bCs/>
+          <w:sz w:val="21"/>
+          <w:szCs w:val="21"/>
+        </w:rPr>
+        <w:t>邳</w:t>
+      </w:r>
+      <w:proofErr w:type="gramEnd"/>
+      <w:r>
+        <w:rPr>
+          <w:rFonts w:asciiTheme="minorEastAsia" w:eastAsiaTheme="minorEastAsia" w:hAnsiTheme="minorEastAsia" w:hint="eastAsia"/>
+          <w:bCs/>
+          <w:sz w:val="21"/>
+          <w:szCs w:val="21"/>
+        </w:rPr>
+        <w:t>文君,</w:t>
+      </w:r>
+      <w:proofErr w:type="gramStart"/>
+      <w:r>
+        <w:rPr>
+          <w:rFonts w:asciiTheme="minorEastAsia" w:eastAsiaTheme="minorEastAsia" w:hAnsiTheme="minorEastAsia" w:hint="eastAsia"/>
+          <w:bCs/>
+          <w:sz w:val="21"/>
+          <w:szCs w:val="21"/>
+        </w:rPr>
+        <w:t>宫秀军</w:t>
+      </w:r>
+      <w:proofErr w:type="gramEnd"/>
+      <w:r>
+        <w:rPr>
+          <w:rFonts w:asciiTheme="minorEastAsia" w:eastAsiaTheme="minorEastAsia" w:hAnsiTheme="minorEastAsia" w:hint="eastAsia"/>
+          <w:bCs/>
+          <w:sz w:val="21"/>
+          <w:szCs w:val="21"/>
+        </w:rPr>
+        <w:t>.基于Hadoop架构的数据驱动的SVM并行增量学习算法[J].计算机应用,2016,36(11):3044-3049.</w:t>
       </w:r>
     </w:p>
     <w:p>
@@ -5375,7 +6208,27 @@
           <w:sz w:val="21"/>
           <w:szCs w:val="21"/>
         </w:rPr>
-        <w:t xml:space="preserve"> 徐牧. 基于SVM的变压器故障诊断研究[D].安徽理工大学,2017</w:t>
+        <w:t xml:space="preserve"> </w:t>
+      </w:r>
+      <w:proofErr w:type="gramStart"/>
+      <w:r>
+        <w:rPr>
+          <w:rFonts w:asciiTheme="minorEastAsia" w:eastAsiaTheme="minorEastAsia" w:hAnsiTheme="minorEastAsia" w:hint="eastAsia"/>
+          <w:bCs/>
+          <w:sz w:val="21"/>
+          <w:szCs w:val="21"/>
+        </w:rPr>
+        <w:t>徐牧</w:t>
+      </w:r>
+      <w:proofErr w:type="gramEnd"/>
+      <w:r>
+        <w:rPr>
+          <w:rFonts w:asciiTheme="minorEastAsia" w:eastAsiaTheme="minorEastAsia" w:hAnsiTheme="minorEastAsia" w:hint="eastAsia"/>
+          <w:bCs/>
+          <w:sz w:val="21"/>
+          <w:szCs w:val="21"/>
+        </w:rPr>
+        <w:t>. 基于SVM的变压器故障诊断研究[D].安徽理工大学,2017</w:t>
       </w:r>
     </w:p>
     <w:p>
@@ -5415,7 +6268,27 @@
           <w:sz w:val="21"/>
           <w:szCs w:val="21"/>
         </w:rPr>
-        <w:t xml:space="preserve"> 罗雨滋,付兴宏.数据挖掘ID3决策树分类算法及其改进算法[J].计算机系统应用,2013,22(10):136-138+187.</w:t>
+        <w:t xml:space="preserve"> 罗雨滋,</w:t>
+      </w:r>
+      <w:proofErr w:type="gramStart"/>
+      <w:r>
+        <w:rPr>
+          <w:rFonts w:asciiTheme="minorEastAsia" w:eastAsiaTheme="minorEastAsia" w:hAnsiTheme="minorEastAsia" w:hint="eastAsia"/>
+          <w:bCs/>
+          <w:sz w:val="21"/>
+          <w:szCs w:val="21"/>
+        </w:rPr>
+        <w:t>付兴宏</w:t>
+      </w:r>
+      <w:proofErr w:type="gramEnd"/>
+      <w:r>
+        <w:rPr>
+          <w:rFonts w:asciiTheme="minorEastAsia" w:eastAsiaTheme="minorEastAsia" w:hAnsiTheme="minorEastAsia" w:hint="eastAsia"/>
+          <w:bCs/>
+          <w:sz w:val="21"/>
+          <w:szCs w:val="21"/>
+        </w:rPr>
+        <w:t>.数据挖掘ID3决策树分类算法及其改进算法[J].计算机系统应用,2013,22(10):136-138+187.</w:t>
       </w:r>
     </w:p>
     <w:p>
@@ -5585,7 +6458,27 @@
           <w:sz w:val="21"/>
           <w:szCs w:val="21"/>
         </w:rPr>
-        <w:t>朱霄珣. 基于支持向量机的旋转机械故障诊断与预测方法研究[D].华北电力大学,2013.</w:t>
+        <w:t>朱霄珣. 基于支持</w:t>
+      </w:r>
+      <w:proofErr w:type="gramStart"/>
+      <w:r>
+        <w:rPr>
+          <w:rFonts w:asciiTheme="minorEastAsia" w:eastAsiaTheme="minorEastAsia" w:hAnsiTheme="minorEastAsia" w:hint="eastAsia"/>
+          <w:bCs/>
+          <w:sz w:val="21"/>
+          <w:szCs w:val="21"/>
+        </w:rPr>
+        <w:t>向量机</w:t>
+      </w:r>
+      <w:proofErr w:type="gramEnd"/>
+      <w:r>
+        <w:rPr>
+          <w:rFonts w:asciiTheme="minorEastAsia" w:eastAsiaTheme="minorEastAsia" w:hAnsiTheme="minorEastAsia" w:hint="eastAsia"/>
+          <w:bCs/>
+          <w:sz w:val="21"/>
+          <w:szCs w:val="21"/>
+        </w:rPr>
+        <w:t>的旋转机械故障诊断与预测方法研究[D].华北电力大学,2013.</w:t>
       </w:r>
     </w:p>
     <w:p>
@@ -5653,7 +6546,138 @@
           <w:sz w:val="21"/>
           <w:szCs w:val="21"/>
         </w:rPr>
-        <w:t xml:space="preserve"> Yang Li,Yan Qiang Li,Zhi Xue Wang. Fault Diagnosis of Automobile ECUs with Data Mining Technologies[J]. Applied Mechanics and Materials,2011,1069(40).</w:t>
+        <w:t xml:space="preserve"> Yang </w:t>
+      </w:r>
+      <w:proofErr w:type="spellStart"/>
+      <w:r>
+        <w:rPr>
+          <w:rFonts w:ascii="宋体" w:hAnsi="宋体"/>
+          <w:bCs/>
+          <w:sz w:val="21"/>
+          <w:szCs w:val="21"/>
+        </w:rPr>
+        <w:t>Li</w:t>
+      </w:r>
+      <w:proofErr w:type="gramStart"/>
+      <w:r>
+        <w:rPr>
+          <w:rFonts w:ascii="宋体" w:hAnsi="宋体"/>
+          <w:bCs/>
+          <w:sz w:val="21"/>
+          <w:szCs w:val="21"/>
+        </w:rPr>
+        <w:t>,Yan</w:t>
+      </w:r>
+      <w:proofErr w:type="spellEnd"/>
+      <w:proofErr w:type="gramEnd"/>
+      <w:r>
+        <w:rPr>
+          <w:rFonts w:ascii="宋体" w:hAnsi="宋体"/>
+          <w:bCs/>
+          <w:sz w:val="21"/>
+          <w:szCs w:val="21"/>
+        </w:rPr>
+        <w:t xml:space="preserve"> </w:t>
+      </w:r>
+      <w:proofErr w:type="spellStart"/>
+      <w:r>
+        <w:rPr>
+          <w:rFonts w:ascii="宋体" w:hAnsi="宋体"/>
+          <w:bCs/>
+          <w:sz w:val="21"/>
+          <w:szCs w:val="21"/>
+        </w:rPr>
+        <w:t>Qiang</w:t>
+      </w:r>
+      <w:proofErr w:type="spellEnd"/>
+      <w:r>
+        <w:rPr>
+          <w:rFonts w:ascii="宋体" w:hAnsi="宋体"/>
+          <w:bCs/>
+          <w:sz w:val="21"/>
+          <w:szCs w:val="21"/>
+        </w:rPr>
+        <w:t xml:space="preserve"> </w:t>
+      </w:r>
+      <w:proofErr w:type="spellStart"/>
+      <w:r>
+        <w:rPr>
+          <w:rFonts w:ascii="宋体" w:hAnsi="宋体"/>
+          <w:bCs/>
+          <w:sz w:val="21"/>
+          <w:szCs w:val="21"/>
+        </w:rPr>
+        <w:t>Li,Zhi</w:t>
+      </w:r>
+      <w:proofErr w:type="spellEnd"/>
+      <w:r>
+        <w:rPr>
+          <w:rFonts w:ascii="宋体" w:hAnsi="宋体"/>
+          <w:bCs/>
+          <w:sz w:val="21"/>
+          <w:szCs w:val="21"/>
+        </w:rPr>
+        <w:t xml:space="preserve"> </w:t>
+      </w:r>
+      <w:proofErr w:type="spellStart"/>
+      <w:r>
+        <w:rPr>
+          <w:rFonts w:ascii="宋体" w:hAnsi="宋体"/>
+          <w:bCs/>
+          <w:sz w:val="21"/>
+          <w:szCs w:val="21"/>
+        </w:rPr>
+        <w:t>Xue</w:t>
+      </w:r>
+      <w:proofErr w:type="spellEnd"/>
+      <w:r>
+        <w:rPr>
+          <w:rFonts w:ascii="宋体" w:hAnsi="宋体"/>
+          <w:bCs/>
+          <w:sz w:val="21"/>
+          <w:szCs w:val="21"/>
+        </w:rPr>
+        <w:t xml:space="preserve"> Wang. Fault Diagnosis of Automobile ECUs with Data Mining </w:t>
+      </w:r>
+      <w:proofErr w:type="gramStart"/>
+      <w:r>
+        <w:rPr>
+          <w:rFonts w:ascii="宋体" w:hAnsi="宋体"/>
+          <w:bCs/>
+          <w:sz w:val="21"/>
+          <w:szCs w:val="21"/>
+        </w:rPr>
+        <w:t>Technologies[</w:t>
+      </w:r>
+      <w:proofErr w:type="gramEnd"/>
+      <w:r>
+        <w:rPr>
+          <w:rFonts w:ascii="宋体" w:hAnsi="宋体"/>
+          <w:bCs/>
+          <w:sz w:val="21"/>
+          <w:szCs w:val="21"/>
+        </w:rPr>
+        <w:t>J]. Applied Mechanics and Materials</w:t>
+      </w:r>
+      <w:proofErr w:type="gramStart"/>
+      <w:r>
+        <w:rPr>
+          <w:rFonts w:ascii="宋体" w:hAnsi="宋体"/>
+          <w:bCs/>
+          <w:sz w:val="21"/>
+          <w:szCs w:val="21"/>
+        </w:rPr>
+        <w:t>,2011,1069</w:t>
+      </w:r>
+      <w:proofErr w:type="gramEnd"/>
+      <w:r>
+        <w:rPr>
+          <w:rFonts w:ascii="宋体" w:hAnsi="宋体"/>
+          <w:bCs/>
+          <w:sz w:val="21"/>
+          <w:szCs w:val="21"/>
+        </w:rPr>
+        <w:t>(40).</w:t>
       </w:r>
     </w:p>
     <w:p>
@@ -5703,7 +6727,98 @@
           <w:sz w:val="21"/>
           <w:szCs w:val="21"/>
         </w:rPr>
-        <w:t xml:space="preserve"> Xiao Rong Cheng,Qiong Wang. An Improved ID3 Algorithm for Power Equipment in Green Power Engineering[J]. Applied Mechanics and Materials,2013,2488(340).</w:t>
+        <w:t xml:space="preserve"> Xiao </w:t>
+      </w:r>
+      <w:proofErr w:type="spellStart"/>
+      <w:r>
+        <w:rPr>
+          <w:rFonts w:ascii="宋体" w:hAnsi="宋体"/>
+          <w:bCs/>
+          <w:sz w:val="21"/>
+          <w:szCs w:val="21"/>
+        </w:rPr>
+        <w:t>Rong</w:t>
+      </w:r>
+      <w:proofErr w:type="spellEnd"/>
+      <w:r>
+        <w:rPr>
+          <w:rFonts w:ascii="宋体" w:hAnsi="宋体"/>
+          <w:bCs/>
+          <w:sz w:val="21"/>
+          <w:szCs w:val="21"/>
+        </w:rPr>
+        <w:t xml:space="preserve"> </w:t>
+      </w:r>
+      <w:proofErr w:type="spellStart"/>
+      <w:r>
+        <w:rPr>
+          <w:rFonts w:ascii="宋体" w:hAnsi="宋体"/>
+          <w:bCs/>
+          <w:sz w:val="21"/>
+          <w:szCs w:val="21"/>
+        </w:rPr>
+        <w:t>Cheng</w:t>
+      </w:r>
+      <w:proofErr w:type="gramStart"/>
+      <w:r>
+        <w:rPr>
+          <w:rFonts w:ascii="宋体" w:hAnsi="宋体"/>
+          <w:bCs/>
+          <w:sz w:val="21"/>
+          <w:szCs w:val="21"/>
+        </w:rPr>
+        <w:t>,Qiong</w:t>
+      </w:r>
+      <w:proofErr w:type="spellEnd"/>
+      <w:proofErr w:type="gramEnd"/>
+      <w:r>
+        <w:rPr>
+          <w:rFonts w:ascii="宋体" w:hAnsi="宋体"/>
+          <w:bCs/>
+          <w:sz w:val="21"/>
+          <w:szCs w:val="21"/>
+        </w:rPr>
+        <w:t xml:space="preserve"> Wang. An Improved ID3 Algorithm for Power Equipment in Green Power </w:t>
+      </w:r>
+      <w:proofErr w:type="gramStart"/>
+      <w:r>
+        <w:rPr>
+          <w:rFonts w:ascii="宋体" w:hAnsi="宋体"/>
+          <w:bCs/>
+          <w:sz w:val="21"/>
+          <w:szCs w:val="21"/>
+        </w:rPr>
+        <w:t>Engineering[</w:t>
+      </w:r>
+      <w:proofErr w:type="gramEnd"/>
+      <w:r>
+        <w:rPr>
+          <w:rFonts w:ascii="宋体" w:hAnsi="宋体"/>
+          <w:bCs/>
+          <w:sz w:val="21"/>
+          <w:szCs w:val="21"/>
+        </w:rPr>
+        <w:t>J]. Applied Mechanics and Materials</w:t>
+      </w:r>
+      <w:proofErr w:type="gramStart"/>
+      <w:r>
+        <w:rPr>
+          <w:rFonts w:ascii="宋体" w:hAnsi="宋体"/>
+          <w:bCs/>
+          <w:sz w:val="21"/>
+          <w:szCs w:val="21"/>
+        </w:rPr>
+        <w:t>,2013,2488</w:t>
+      </w:r>
+      <w:proofErr w:type="gramEnd"/>
+      <w:r>
+        <w:rPr>
+          <w:rFonts w:ascii="宋体" w:hAnsi="宋体"/>
+          <w:bCs/>
+          <w:sz w:val="21"/>
+          <w:szCs w:val="21"/>
+        </w:rPr>
+        <w:t>(340).</w:t>
       </w:r>
     </w:p>
     <w:p>
@@ -5753,8 +6868,110 @@
           <w:sz w:val="21"/>
           <w:szCs w:val="21"/>
         </w:rPr>
-        <w:t xml:space="preserve"> Huan Huang,Natalie Baddour,Ming Liang. Bearing fault diagnosis under unknown time-varying rotational speed conditions via multiple time-frequency curve extraction[J]. Journal of Sound and Vibration,2017</w:t>
-      </w:r>
+        <w:t xml:space="preserve"> </w:t>
+      </w:r>
+      <w:proofErr w:type="spellStart"/>
+      <w:r>
+        <w:rPr>
+          <w:rFonts w:ascii="宋体" w:hAnsi="宋体"/>
+          <w:bCs/>
+          <w:sz w:val="21"/>
+          <w:szCs w:val="21"/>
+        </w:rPr>
+        <w:t>Huan</w:t>
+      </w:r>
+      <w:proofErr w:type="spellEnd"/>
+      <w:r>
+        <w:rPr>
+          <w:rFonts w:ascii="宋体" w:hAnsi="宋体"/>
+          <w:bCs/>
+          <w:sz w:val="21"/>
+          <w:szCs w:val="21"/>
+        </w:rPr>
+        <w:t xml:space="preserve"> </w:t>
+      </w:r>
+      <w:proofErr w:type="spellStart"/>
+      <w:r>
+        <w:rPr>
+          <w:rFonts w:ascii="宋体" w:hAnsi="宋体"/>
+          <w:bCs/>
+          <w:sz w:val="21"/>
+          <w:szCs w:val="21"/>
+        </w:rPr>
+        <w:t>Huang</w:t>
+      </w:r>
+      <w:proofErr w:type="gramStart"/>
+      <w:r>
+        <w:rPr>
+          <w:rFonts w:ascii="宋体" w:hAnsi="宋体"/>
+          <w:bCs/>
+          <w:sz w:val="21"/>
+          <w:szCs w:val="21"/>
+        </w:rPr>
+        <w:t>,Natalie</w:t>
+      </w:r>
+      <w:proofErr w:type="spellEnd"/>
+      <w:proofErr w:type="gramEnd"/>
+      <w:r>
+        <w:rPr>
+          <w:rFonts w:ascii="宋体" w:hAnsi="宋体"/>
+          <w:bCs/>
+          <w:sz w:val="21"/>
+          <w:szCs w:val="21"/>
+        </w:rPr>
+        <w:t xml:space="preserve"> </w:t>
+      </w:r>
+      <w:proofErr w:type="spellStart"/>
+      <w:r>
+        <w:rPr>
+          <w:rFonts w:ascii="宋体" w:hAnsi="宋体"/>
+          <w:bCs/>
+          <w:sz w:val="21"/>
+          <w:szCs w:val="21"/>
+        </w:rPr>
+        <w:t>Baddour,Ming</w:t>
+      </w:r>
+      <w:proofErr w:type="spellEnd"/>
+      <w:r>
+        <w:rPr>
+          <w:rFonts w:ascii="宋体" w:hAnsi="宋体"/>
+          <w:bCs/>
+          <w:sz w:val="21"/>
+          <w:szCs w:val="21"/>
+        </w:rPr>
+        <w:t xml:space="preserve"> Liang. Bearing fault diagnosis under unknown time-varying rotational speed conditions via multiple time-frequency curve </w:t>
+      </w:r>
+      <w:proofErr w:type="gramStart"/>
+      <w:r>
+        <w:rPr>
+          <w:rFonts w:ascii="宋体" w:hAnsi="宋体"/>
+          <w:bCs/>
+          <w:sz w:val="21"/>
+          <w:szCs w:val="21"/>
+        </w:rPr>
+        <w:t>extraction[</w:t>
+      </w:r>
+      <w:proofErr w:type="gramEnd"/>
+      <w:r>
+        <w:rPr>
+          <w:rFonts w:ascii="宋体" w:hAnsi="宋体"/>
+          <w:bCs/>
+          <w:sz w:val="21"/>
+          <w:szCs w:val="21"/>
+        </w:rPr>
+        <w:t>J]. Journal of Sound and Vibration</w:t>
+      </w:r>
+      <w:proofErr w:type="gramStart"/>
+      <w:r>
+        <w:rPr>
+          <w:rFonts w:ascii="宋体" w:hAnsi="宋体"/>
+          <w:bCs/>
+          <w:sz w:val="21"/>
+          <w:szCs w:val="21"/>
+        </w:rPr>
+        <w:t>,2017</w:t>
+      </w:r>
+      <w:proofErr w:type="gramEnd"/>
     </w:p>
     <w:p>
       <w:pPr>
@@ -5803,7 +7020,118 @@
           <w:sz w:val="21"/>
           <w:szCs w:val="21"/>
         </w:rPr>
-        <w:t xml:space="preserve"> Guo Ping Li,Qing Wei Zhang,Ma Xiao. Fault Diagnosis Research of Hydraulic Excavator Based on Fault Tree and Fuzzy Neural Network[J]. Applied Mechanics and Materials,2013,2308(303).</w:t>
+        <w:t xml:space="preserve"> </w:t>
+      </w:r>
+      <w:proofErr w:type="spellStart"/>
+      <w:r>
+        <w:rPr>
+          <w:rFonts w:ascii="宋体" w:hAnsi="宋体"/>
+          <w:bCs/>
+          <w:sz w:val="21"/>
+          <w:szCs w:val="21"/>
+        </w:rPr>
+        <w:t>Guo</w:t>
+      </w:r>
+      <w:proofErr w:type="spellEnd"/>
+      <w:r>
+        <w:rPr>
+          <w:rFonts w:ascii="宋体" w:hAnsi="宋体"/>
+          <w:bCs/>
+          <w:sz w:val="21"/>
+          <w:szCs w:val="21"/>
+        </w:rPr>
+        <w:t xml:space="preserve"> Ping </w:t>
+      </w:r>
+      <w:proofErr w:type="spellStart"/>
+      <w:r>
+        <w:rPr>
+          <w:rFonts w:ascii="宋体" w:hAnsi="宋体"/>
+          <w:bCs/>
+          <w:sz w:val="21"/>
+          <w:szCs w:val="21"/>
+        </w:rPr>
+        <w:t>Li</w:t>
+      </w:r>
+      <w:proofErr w:type="gramStart"/>
+      <w:r>
+        <w:rPr>
+          <w:rFonts w:ascii="宋体" w:hAnsi="宋体"/>
+          <w:bCs/>
+          <w:sz w:val="21"/>
+          <w:szCs w:val="21"/>
+        </w:rPr>
+        <w:t>,Qing</w:t>
+      </w:r>
+      <w:proofErr w:type="spellEnd"/>
+      <w:proofErr w:type="gramEnd"/>
+      <w:r>
+        <w:rPr>
+          <w:rFonts w:ascii="宋体" w:hAnsi="宋体"/>
+          <w:bCs/>
+          <w:sz w:val="21"/>
+          <w:szCs w:val="21"/>
+        </w:rPr>
+        <w:t xml:space="preserve"> Wei </w:t>
+      </w:r>
+      <w:proofErr w:type="spellStart"/>
+      <w:r>
+        <w:rPr>
+          <w:rFonts w:ascii="宋体" w:hAnsi="宋体"/>
+          <w:bCs/>
+          <w:sz w:val="21"/>
+          <w:szCs w:val="21"/>
+        </w:rPr>
+        <w:t>Zhang,Ma</w:t>
+      </w:r>
+      <w:proofErr w:type="spellEnd"/>
+      <w:r>
+        <w:rPr>
+          <w:rFonts w:ascii="宋体" w:hAnsi="宋体"/>
+          <w:bCs/>
+          <w:sz w:val="21"/>
+          <w:szCs w:val="21"/>
+        </w:rPr>
+        <w:t xml:space="preserve"> Xiao. Fault Diagnosis Research of Hydraulic Excavator Based on Fault Tree and Fuzzy Neural </w:t>
+      </w:r>
+      <w:proofErr w:type="gramStart"/>
+      <w:r>
+        <w:rPr>
+          <w:rFonts w:ascii="宋体" w:hAnsi="宋体"/>
+          <w:bCs/>
+          <w:sz w:val="21"/>
+          <w:szCs w:val="21"/>
+        </w:rPr>
+        <w:t>Network[</w:t>
+      </w:r>
+      <w:proofErr w:type="gramEnd"/>
+      <w:r>
+        <w:rPr>
+          <w:rFonts w:ascii="宋体" w:hAnsi="宋体"/>
+          <w:bCs/>
+          <w:sz w:val="21"/>
+          <w:szCs w:val="21"/>
+        </w:rPr>
+        <w:t>J]. Applied Mechanics and Materials</w:t>
+      </w:r>
+      <w:proofErr w:type="gramStart"/>
+      <w:r>
+        <w:rPr>
+          <w:rFonts w:ascii="宋体" w:hAnsi="宋体"/>
+          <w:bCs/>
+          <w:sz w:val="21"/>
+          <w:szCs w:val="21"/>
+        </w:rPr>
+        <w:t>,2013,2308</w:t>
+      </w:r>
+      <w:proofErr w:type="gramEnd"/>
+      <w:r>
+        <w:rPr>
+          <w:rFonts w:ascii="宋体" w:hAnsi="宋体"/>
+          <w:bCs/>
+          <w:sz w:val="21"/>
+          <w:szCs w:val="21"/>
+        </w:rPr>
+        <w:t>(303).</w:t>
       </w:r>
     </w:p>
     <w:p>
@@ -5826,11 +7154,1012 @@
     </w:p>
     <w:p>
       <w:pPr>
+        <w:rPr>
+          <w:rFonts w:asciiTheme="minorEastAsia" w:eastAsiaTheme="minorEastAsia" w:hAnsiTheme="minorEastAsia"/>
+        </w:rPr>
+      </w:pPr>
+      <w:r>
+        <w:rPr>
+          <w:rFonts w:asciiTheme="minorEastAsia" w:eastAsiaTheme="minorEastAsia" w:hAnsiTheme="minorEastAsia"/>
+        </w:rPr>
+        <w:br w:type="page"/>
+      </w:r>
+    </w:p>
+    <w:p>
+      <w:pPr>
+        <w:spacing w:line="377" w:lineRule="atLeast"/>
+        <w:jc w:val="center"/>
+        <w:rPr>
+          <w:rFonts w:ascii="Helvetica" w:hAnsi="Helvetica" w:cs="宋体" w:hint="eastAsia"/>
+          <w:b/>
+          <w:color w:val="383838"/>
+          <w:sz w:val="32"/>
+          <w:szCs w:val="21"/>
+        </w:rPr>
+      </w:pPr>
+      <w:r>
+        <w:rPr>
+          <w:rFonts w:ascii="Helvetica" w:hAnsi="Helvetica" w:cs="宋体"/>
+          <w:b/>
+          <w:color w:val="383838"/>
+          <w:sz w:val="32"/>
+          <w:szCs w:val="21"/>
+        </w:rPr>
+        <w:lastRenderedPageBreak/>
+        <w:t>中期检查提交材料注意事项</w:t>
+      </w:r>
+    </w:p>
+    <w:p>
+      <w:pPr>
+        <w:spacing w:line="377" w:lineRule="atLeast"/>
+        <w:rPr>
+          <w:rFonts w:ascii="Helvetica" w:hAnsi="Helvetica" w:cs="宋体"/>
+          <w:color w:val="383838"/>
+          <w:sz w:val="15"/>
+          <w:szCs w:val="21"/>
+        </w:rPr>
+      </w:pPr>
+    </w:p>
+    <w:p>
+      <w:pPr>
+        <w:spacing w:line="377" w:lineRule="atLeast"/>
+        <w:rPr>
+          <w:rFonts w:ascii="Helvetica" w:hAnsi="Helvetica" w:cs="宋体" w:hint="eastAsia"/>
+          <w:color w:val="383838"/>
+          <w:sz w:val="15"/>
+          <w:szCs w:val="21"/>
+        </w:rPr>
+      </w:pPr>
+      <w:r>
+        <w:rPr>
+          <w:rFonts w:ascii="Helvetica" w:hAnsi="Helvetica" w:cs="宋体"/>
+          <w:color w:val="383838"/>
+          <w:sz w:val="18"/>
+        </w:rPr>
+        <w:t>1</w:t>
+      </w:r>
+      <w:r>
+        <w:rPr>
+          <w:rFonts w:ascii="宋体" w:hAnsi="宋体" w:cs="宋体" w:hint="eastAsia"/>
+          <w:color w:val="383838"/>
+          <w:sz w:val="18"/>
+        </w:rPr>
+        <w:t>、被抽中的学生需上交毕业设计材料，资料装在毕业设计专用资料袋中。（被抽查名单详见附表）</w:t>
+      </w:r>
+    </w:p>
+    <w:p>
+      <w:pPr>
+        <w:spacing w:line="377" w:lineRule="atLeast"/>
+        <w:rPr>
+          <w:rFonts w:ascii="Helvetica" w:hAnsi="Helvetica" w:cs="宋体" w:hint="eastAsia"/>
+          <w:color w:val="383838"/>
+          <w:sz w:val="15"/>
+          <w:szCs w:val="21"/>
+        </w:rPr>
+      </w:pPr>
+      <w:r>
+        <w:rPr>
+          <w:rFonts w:ascii="宋体" w:hAnsi="宋体" w:cs="宋体" w:hint="eastAsia"/>
+          <w:color w:val="383838"/>
+          <w:sz w:val="18"/>
+        </w:rPr>
+        <w:t>2、 提交日期：第</w:t>
+      </w:r>
+      <w:r>
+        <w:rPr>
+          <w:rFonts w:ascii="Helvetica" w:hAnsi="Helvetica" w:cs="宋体"/>
+          <w:color w:val="383838"/>
+          <w:sz w:val="18"/>
+        </w:rPr>
+        <w:t>7</w:t>
+      </w:r>
+      <w:r>
+        <w:rPr>
+          <w:rFonts w:ascii="宋体" w:hAnsi="宋体" w:cs="宋体" w:hint="eastAsia"/>
+          <w:color w:val="383838"/>
+          <w:sz w:val="18"/>
+        </w:rPr>
+        <w:t>周周一（</w:t>
+      </w:r>
+      <w:r>
+        <w:rPr>
+          <w:rFonts w:ascii="Helvetica" w:hAnsi="Helvetica" w:cs="宋体"/>
+          <w:color w:val="383838"/>
+          <w:sz w:val="18"/>
+        </w:rPr>
+        <w:t>2018</w:t>
+      </w:r>
+      <w:r>
+        <w:rPr>
+          <w:rFonts w:ascii="宋体" w:hAnsi="宋体" w:cs="宋体" w:hint="eastAsia"/>
+          <w:color w:val="383838"/>
+          <w:sz w:val="18"/>
+        </w:rPr>
+        <w:t>年</w:t>
+      </w:r>
+      <w:r>
+        <w:rPr>
+          <w:rFonts w:ascii="Helvetica" w:hAnsi="Helvetica" w:cs="宋体"/>
+          <w:color w:val="383838"/>
+          <w:sz w:val="18"/>
+        </w:rPr>
+        <w:t>4</w:t>
+      </w:r>
+      <w:r>
+        <w:rPr>
+          <w:rFonts w:ascii="宋体" w:hAnsi="宋体" w:cs="宋体" w:hint="eastAsia"/>
+          <w:color w:val="383838"/>
+          <w:sz w:val="18"/>
+        </w:rPr>
+        <w:t>月</w:t>
+      </w:r>
+      <w:r>
+        <w:rPr>
+          <w:rFonts w:ascii="Helvetica" w:hAnsi="Helvetica" w:cs="宋体"/>
+          <w:color w:val="383838"/>
+          <w:sz w:val="18"/>
+        </w:rPr>
+        <w:t>9</w:t>
+      </w:r>
+      <w:r>
+        <w:rPr>
+          <w:rFonts w:ascii="宋体" w:hAnsi="宋体" w:cs="宋体" w:hint="eastAsia"/>
+          <w:color w:val="383838"/>
+          <w:sz w:val="18"/>
+        </w:rPr>
+        <w:t>日）下午下班（</w:t>
+      </w:r>
+      <w:r>
+        <w:rPr>
+          <w:rFonts w:ascii="Helvetica" w:hAnsi="Helvetica" w:cs="宋体"/>
+          <w:color w:val="383838"/>
+          <w:sz w:val="18"/>
+        </w:rPr>
+        <w:t>17:30</w:t>
+      </w:r>
+      <w:r>
+        <w:rPr>
+          <w:rFonts w:ascii="宋体" w:hAnsi="宋体" w:cs="宋体" w:hint="eastAsia"/>
+          <w:color w:val="383838"/>
+          <w:sz w:val="18"/>
+        </w:rPr>
+        <w:t>）前提交至机械大楼东楼</w:t>
+      </w:r>
+      <w:r>
+        <w:rPr>
+          <w:rFonts w:ascii="Helvetica" w:hAnsi="Helvetica" w:cs="宋体"/>
+          <w:color w:val="383838"/>
+          <w:sz w:val="18"/>
+        </w:rPr>
+        <w:t>A312</w:t>
+      </w:r>
+      <w:r>
+        <w:rPr>
+          <w:rFonts w:ascii="宋体" w:hAnsi="宋体" w:cs="宋体" w:hint="eastAsia"/>
+          <w:color w:val="383838"/>
+          <w:sz w:val="18"/>
+        </w:rPr>
+        <w:t>室（本科生教务科）。</w:t>
+      </w:r>
+    </w:p>
+    <w:p>
+      <w:pPr>
+        <w:spacing w:line="377" w:lineRule="atLeast"/>
+        <w:rPr>
+          <w:rFonts w:ascii="Helvetica" w:hAnsi="Helvetica" w:cs="宋体" w:hint="eastAsia"/>
+          <w:color w:val="383838"/>
+          <w:sz w:val="15"/>
+          <w:szCs w:val="21"/>
+        </w:rPr>
+      </w:pPr>
+      <w:r>
+        <w:rPr>
+          <w:rFonts w:ascii="宋体" w:hAnsi="宋体" w:cs="宋体" w:hint="eastAsia"/>
+          <w:color w:val="383838"/>
+          <w:sz w:val="18"/>
+        </w:rPr>
+        <w:t>3、毕业设计文件袋里的相关材料：</w:t>
+      </w:r>
+      <w:r>
+        <w:rPr>
+          <w:rFonts w:ascii="Helvetica" w:hAnsi="Helvetica" w:cs="宋体"/>
+          <w:color w:val="383838"/>
+          <w:sz w:val="18"/>
+        </w:rPr>
+        <w:t> </w:t>
+      </w:r>
+      <w:r>
+        <w:rPr>
+          <w:rFonts w:ascii="宋体" w:hAnsi="宋体" w:cs="宋体" w:hint="eastAsia"/>
+          <w:color w:val="383838"/>
+          <w:sz w:val="18"/>
+        </w:rPr>
+        <w:t>①日志；②任务书；③开题报告；④译文。请注意：任务书、日志、开题报告、资料袋封面等材料上的</w:t>
+      </w:r>
+      <w:r>
+        <w:rPr>
+          <w:rFonts w:ascii="宋体" w:hAnsi="宋体" w:cs="宋体" w:hint="eastAsia"/>
+          <w:b/>
+          <w:bCs/>
+          <w:color w:val="EA4437"/>
+          <w:sz w:val="18"/>
+          <w:u w:val="single"/>
+        </w:rPr>
+        <w:t>毕业设计题目必须要完全一致</w:t>
+      </w:r>
+      <w:r>
+        <w:rPr>
+          <w:rFonts w:ascii="宋体" w:hAnsi="宋体" w:cs="宋体" w:hint="eastAsia"/>
+          <w:color w:val="383838"/>
+          <w:sz w:val="18"/>
+        </w:rPr>
+        <w:t>。</w:t>
+      </w:r>
+    </w:p>
+    <w:p>
+      <w:pPr>
+        <w:spacing w:line="377" w:lineRule="atLeast"/>
+        <w:rPr>
+          <w:rFonts w:ascii="Helvetica" w:hAnsi="Helvetica" w:cs="宋体" w:hint="eastAsia"/>
+          <w:color w:val="383838"/>
+          <w:sz w:val="15"/>
+          <w:szCs w:val="21"/>
+        </w:rPr>
+      </w:pPr>
+      <w:r>
+        <w:rPr>
+          <w:rFonts w:ascii="Helvetica" w:hAnsi="Helvetica" w:cs="宋体"/>
+          <w:color w:val="383838"/>
+          <w:sz w:val="15"/>
+          <w:szCs w:val="21"/>
+        </w:rPr>
+        <w:t>4</w:t>
+      </w:r>
+      <w:r>
+        <w:rPr>
+          <w:rFonts w:ascii="Helvetica" w:hAnsi="Helvetica" w:cs="宋体"/>
+          <w:color w:val="383838"/>
+          <w:sz w:val="15"/>
+          <w:szCs w:val="21"/>
+        </w:rPr>
+        <w:t>、</w:t>
+      </w:r>
+      <w:r>
+        <w:rPr>
+          <w:rFonts w:ascii="Helvetica" w:hAnsi="Helvetica" w:cs="宋体"/>
+          <w:color w:val="383838"/>
+          <w:sz w:val="15"/>
+          <w:szCs w:val="21"/>
+        </w:rPr>
+        <w:t> </w:t>
+      </w:r>
+      <w:r>
+        <w:rPr>
+          <w:rFonts w:ascii="宋体" w:hAnsi="宋体" w:cs="宋体" w:hint="eastAsia"/>
+          <w:color w:val="383838"/>
+          <w:sz w:val="18"/>
+        </w:rPr>
+        <w:t>任务书、开题报告（内含</w:t>
+      </w:r>
+      <w:r>
+        <w:rPr>
+          <w:rFonts w:ascii="宋体" w:hAnsi="宋体" w:cs="宋体" w:hint="eastAsia"/>
+          <w:color w:val="EA4733"/>
+          <w:sz w:val="18"/>
+        </w:rPr>
+        <w:t>开题报告评审表</w:t>
+      </w:r>
+      <w:r>
+        <w:rPr>
+          <w:rFonts w:ascii="宋体" w:hAnsi="宋体" w:cs="宋体" w:hint="eastAsia"/>
+          <w:color w:val="383838"/>
+          <w:sz w:val="18"/>
+        </w:rPr>
+        <w:t>）、译文一定要按照学校统一的模版和要求来填写、打印。开题报告和译文装订时，先把里面文档用订书针订上，再用胶水把封皮粘上，不许在封皮上直接订钉。建议</w:t>
+      </w:r>
+      <w:proofErr w:type="gramStart"/>
+      <w:r>
+        <w:rPr>
+          <w:rFonts w:ascii="宋体" w:hAnsi="宋体" w:cs="宋体" w:hint="eastAsia"/>
+          <w:color w:val="383838"/>
+          <w:sz w:val="18"/>
+        </w:rPr>
+        <w:t>去质量</w:t>
+      </w:r>
+      <w:proofErr w:type="gramEnd"/>
+      <w:r>
+        <w:rPr>
+          <w:rFonts w:ascii="宋体" w:hAnsi="宋体" w:cs="宋体" w:hint="eastAsia"/>
+          <w:color w:val="383838"/>
+          <w:sz w:val="18"/>
+        </w:rPr>
+        <w:t>好的打印室直接胶装。</w:t>
+      </w:r>
+      <w:r>
+        <w:rPr>
+          <w:rFonts w:ascii="宋体" w:hAnsi="宋体" w:cs="宋体" w:hint="eastAsia"/>
+          <w:color w:val="383838"/>
+          <w:sz w:val="18"/>
+          <w:u w:val="single"/>
+        </w:rPr>
+        <w:t>任务书可直接用订书针订上（待论文完成时和论文装订在一起）。</w:t>
+      </w:r>
+    </w:p>
+    <w:p>
+      <w:pPr>
+        <w:spacing w:line="377" w:lineRule="atLeast"/>
+        <w:rPr>
+          <w:rFonts w:ascii="Helvetica" w:hAnsi="Helvetica" w:cs="宋体" w:hint="eastAsia"/>
+          <w:color w:val="383838"/>
+          <w:sz w:val="15"/>
+          <w:szCs w:val="21"/>
+        </w:rPr>
+      </w:pPr>
+      <w:r>
+        <w:rPr>
+          <w:rFonts w:ascii="Helvetica" w:hAnsi="Helvetica" w:cs="宋体"/>
+          <w:color w:val="383838"/>
+          <w:sz w:val="15"/>
+          <w:szCs w:val="21"/>
+        </w:rPr>
+        <w:t>5</w:t>
+      </w:r>
+      <w:r>
+        <w:rPr>
+          <w:rFonts w:ascii="Helvetica" w:hAnsi="Helvetica" w:cs="宋体"/>
+          <w:color w:val="383838"/>
+          <w:sz w:val="15"/>
+          <w:szCs w:val="21"/>
+        </w:rPr>
+        <w:t>、</w:t>
+      </w:r>
+      <w:r>
+        <w:rPr>
+          <w:rFonts w:ascii="Helvetica" w:hAnsi="Helvetica" w:cs="宋体"/>
+          <w:color w:val="383838"/>
+          <w:sz w:val="15"/>
+          <w:szCs w:val="21"/>
+        </w:rPr>
+        <w:t> </w:t>
+      </w:r>
+      <w:r>
+        <w:rPr>
+          <w:rFonts w:ascii="宋体" w:hAnsi="宋体" w:cs="宋体" w:hint="eastAsia"/>
+          <w:color w:val="383838"/>
+          <w:sz w:val="18"/>
+        </w:rPr>
+        <w:t>开题报告评审表上每项内容不允许空白，必须填写。</w:t>
+      </w:r>
+    </w:p>
+    <w:p>
+      <w:pPr>
+        <w:spacing w:line="377" w:lineRule="atLeast"/>
+        <w:rPr>
+          <w:rFonts w:ascii="Helvetica" w:hAnsi="Helvetica" w:cs="宋体" w:hint="eastAsia"/>
+          <w:color w:val="383838"/>
+          <w:sz w:val="15"/>
+          <w:szCs w:val="21"/>
+        </w:rPr>
+      </w:pPr>
+      <w:r>
+        <w:rPr>
+          <w:rFonts w:ascii="Helvetica" w:hAnsi="Helvetica" w:cs="宋体"/>
+          <w:color w:val="383838"/>
+          <w:sz w:val="15"/>
+          <w:szCs w:val="21"/>
+        </w:rPr>
+        <w:t>6</w:t>
+      </w:r>
+      <w:r>
+        <w:rPr>
+          <w:rFonts w:ascii="Helvetica" w:hAnsi="Helvetica" w:cs="宋体"/>
+          <w:color w:val="383838"/>
+          <w:sz w:val="15"/>
+          <w:szCs w:val="21"/>
+        </w:rPr>
+        <w:t>、</w:t>
+      </w:r>
+      <w:r>
+        <w:rPr>
+          <w:rFonts w:ascii="Helvetica" w:hAnsi="Helvetica" w:cs="宋体"/>
+          <w:color w:val="383838"/>
+          <w:sz w:val="15"/>
+          <w:szCs w:val="21"/>
+        </w:rPr>
+        <w:t> </w:t>
+      </w:r>
+      <w:r>
+        <w:rPr>
+          <w:rFonts w:ascii="宋体" w:hAnsi="宋体" w:cs="宋体" w:hint="eastAsia"/>
+          <w:color w:val="383838"/>
+          <w:sz w:val="18"/>
+        </w:rPr>
+        <w:t>译文：封面上不要漏填“</w:t>
+      </w:r>
+      <w:r>
+        <w:rPr>
+          <w:rFonts w:ascii="宋体" w:hAnsi="宋体" w:cs="宋体" w:hint="eastAsia"/>
+          <w:color w:val="E93F33"/>
+          <w:sz w:val="18"/>
+        </w:rPr>
+        <w:t>译文出处”、翻译“时间</w:t>
+      </w:r>
+      <w:r>
+        <w:rPr>
+          <w:rFonts w:ascii="宋体" w:hAnsi="宋体" w:cs="宋体" w:hint="eastAsia"/>
+          <w:color w:val="383838"/>
+          <w:sz w:val="18"/>
+        </w:rPr>
+        <w:t>”，封面反面指导教师必须填写“导师评语”、“评分”、“导师签名、时间”；译文的装订</w:t>
+      </w:r>
+      <w:r>
+        <w:rPr>
+          <w:rFonts w:ascii="宋体" w:hAnsi="宋体" w:cs="宋体" w:hint="eastAsia"/>
+          <w:color w:val="EA4B33"/>
+          <w:sz w:val="18"/>
+        </w:rPr>
+        <w:t>必须是：</w:t>
+      </w:r>
+      <w:r>
+        <w:rPr>
+          <w:rFonts w:ascii="宋体" w:hAnsi="宋体" w:cs="宋体" w:hint="eastAsia"/>
+          <w:b/>
+          <w:color w:val="EA4B33"/>
+          <w:sz w:val="18"/>
+        </w:rPr>
+        <w:t>先把文档（译文在前，原文在后的顺序放好）用订书针订上，再把封皮用胶水粘上，</w:t>
+      </w:r>
+      <w:r>
+        <w:rPr>
+          <w:rFonts w:ascii="宋体" w:hAnsi="宋体" w:cs="宋体" w:hint="eastAsia"/>
+          <w:color w:val="383838"/>
+          <w:sz w:val="18"/>
+        </w:rPr>
+        <w:t>不许在封皮上直接订钉。建议</w:t>
+      </w:r>
+      <w:proofErr w:type="gramStart"/>
+      <w:r>
+        <w:rPr>
+          <w:rFonts w:ascii="宋体" w:hAnsi="宋体" w:cs="宋体" w:hint="eastAsia"/>
+          <w:color w:val="383838"/>
+          <w:sz w:val="18"/>
+        </w:rPr>
+        <w:t>去质量</w:t>
+      </w:r>
+      <w:proofErr w:type="gramEnd"/>
+      <w:r>
+        <w:rPr>
+          <w:rFonts w:ascii="宋体" w:hAnsi="宋体" w:cs="宋体" w:hint="eastAsia"/>
+          <w:color w:val="383838"/>
+          <w:sz w:val="18"/>
+        </w:rPr>
+        <w:t>好的打印室直接胶装。</w:t>
+      </w:r>
+    </w:p>
+    <w:p>
+      <w:pPr>
+        <w:spacing w:line="377" w:lineRule="atLeast"/>
+        <w:rPr>
+          <w:rFonts w:ascii="Helvetica" w:hAnsi="Helvetica" w:cs="宋体" w:hint="eastAsia"/>
+          <w:color w:val="383838"/>
+          <w:sz w:val="15"/>
+          <w:szCs w:val="21"/>
+        </w:rPr>
+      </w:pPr>
+      <w:r>
+        <w:rPr>
+          <w:rFonts w:ascii="宋体" w:hAnsi="宋体" w:cs="宋体" w:hint="eastAsia"/>
+          <w:color w:val="383838"/>
+          <w:sz w:val="18"/>
+        </w:rPr>
+        <w:t>7、 日志：每</w:t>
+      </w:r>
+      <w:r>
+        <w:rPr>
+          <w:rFonts w:ascii="宋体" w:hAnsi="宋体" w:cs="宋体" w:hint="eastAsia"/>
+          <w:color w:val="383838"/>
+          <w:sz w:val="18"/>
+          <w:u w:val="single"/>
+        </w:rPr>
+        <w:t>两个星期指</w:t>
+      </w:r>
+      <w:r>
+        <w:rPr>
+          <w:rFonts w:ascii="宋体" w:hAnsi="宋体" w:cs="宋体" w:hint="eastAsia"/>
+          <w:color w:val="383838"/>
+          <w:sz w:val="18"/>
+        </w:rPr>
+        <w:t>导教师必须要对日志进行点评，导师要签</w:t>
+      </w:r>
+      <w:r>
+        <w:rPr>
+          <w:rFonts w:ascii="宋体" w:hAnsi="宋体" w:cs="宋体" w:hint="eastAsia"/>
+          <w:color w:val="383838"/>
+          <w:sz w:val="18"/>
+          <w:u w:val="single"/>
+        </w:rPr>
+        <w:t>全名、写明签字日期</w:t>
+      </w:r>
+      <w:r>
+        <w:rPr>
+          <w:rFonts w:ascii="宋体" w:hAnsi="宋体" w:cs="宋体" w:hint="eastAsia"/>
+          <w:color w:val="383838"/>
+          <w:sz w:val="18"/>
+        </w:rPr>
+        <w:t>。缺导师签字的同学在上交之前要找导师补上。</w:t>
+      </w:r>
+    </w:p>
+    <w:p>
+      <w:pPr>
+        <w:spacing w:line="377" w:lineRule="atLeast"/>
+        <w:rPr>
+          <w:rFonts w:ascii="Helvetica" w:hAnsi="Helvetica" w:cs="宋体" w:hint="eastAsia"/>
+          <w:color w:val="383838"/>
+          <w:sz w:val="15"/>
+          <w:szCs w:val="21"/>
+        </w:rPr>
+      </w:pPr>
+      <w:r>
+        <w:rPr>
+          <w:rFonts w:ascii="Helvetica" w:hAnsi="Helvetica" w:cs="宋体"/>
+          <w:color w:val="383838"/>
+          <w:sz w:val="15"/>
+          <w:szCs w:val="21"/>
+        </w:rPr>
+        <w:t>8</w:t>
+      </w:r>
+      <w:r>
+        <w:rPr>
+          <w:rFonts w:ascii="Helvetica" w:hAnsi="Helvetica" w:cs="宋体"/>
+          <w:color w:val="383838"/>
+          <w:sz w:val="15"/>
+          <w:szCs w:val="21"/>
+        </w:rPr>
+        <w:t>、</w:t>
+      </w:r>
+      <w:r>
+        <w:rPr>
+          <w:rFonts w:ascii="宋体" w:hAnsi="宋体" w:cs="宋体" w:hint="eastAsia"/>
+          <w:color w:val="383838"/>
+          <w:sz w:val="18"/>
+        </w:rPr>
+        <w:t>能反映</w:t>
+      </w:r>
+      <w:proofErr w:type="gramStart"/>
+      <w:r>
+        <w:rPr>
+          <w:rFonts w:ascii="宋体" w:hAnsi="宋体" w:cs="宋体" w:hint="eastAsia"/>
+          <w:color w:val="383838"/>
+          <w:sz w:val="18"/>
+        </w:rPr>
+        <w:t>本人毕设工作</w:t>
+      </w:r>
+      <w:proofErr w:type="gramEnd"/>
+      <w:r>
+        <w:rPr>
+          <w:rFonts w:ascii="宋体" w:hAnsi="宋体" w:cs="宋体" w:hint="eastAsia"/>
+          <w:color w:val="383838"/>
+          <w:sz w:val="18"/>
+        </w:rPr>
+        <w:t>进展、所完成工作量大小和工作质量的纸质文档：</w:t>
+      </w:r>
+      <w:r>
+        <w:rPr>
+          <w:rFonts w:ascii="Helvetica" w:hAnsi="Helvetica" w:cs="宋体"/>
+          <w:color w:val="383838"/>
+          <w:sz w:val="18"/>
+        </w:rPr>
+        <w:t>1</w:t>
+      </w:r>
+      <w:r>
+        <w:rPr>
+          <w:rFonts w:ascii="宋体" w:hAnsi="宋体" w:cs="宋体" w:hint="eastAsia"/>
+          <w:color w:val="383838"/>
+          <w:sz w:val="18"/>
+        </w:rPr>
+        <w:t>）抽中的同学必须提交一份毕业设计中期检查汇报，主要是总结目前已完成的工作，是否符合进度要求及下一阶段的计划，并请指导教师评阅后提交；</w:t>
+      </w:r>
+      <w:r>
+        <w:rPr>
+          <w:rFonts w:ascii="Helvetica" w:hAnsi="Helvetica" w:cs="宋体"/>
+          <w:color w:val="383838"/>
+          <w:sz w:val="18"/>
+        </w:rPr>
+        <w:t>2</w:t>
+      </w:r>
+      <w:r>
+        <w:rPr>
+          <w:rFonts w:ascii="宋体" w:hAnsi="宋体" w:cs="宋体" w:hint="eastAsia"/>
+          <w:color w:val="383838"/>
+          <w:sz w:val="18"/>
+        </w:rPr>
+        <w:t>）已完成的图纸；</w:t>
+      </w:r>
+      <w:r>
+        <w:rPr>
+          <w:rFonts w:ascii="Helvetica" w:hAnsi="Helvetica" w:cs="宋体"/>
+          <w:color w:val="383838"/>
+          <w:sz w:val="18"/>
+        </w:rPr>
+        <w:t>3</w:t>
+      </w:r>
+      <w:r>
+        <w:rPr>
+          <w:rFonts w:ascii="宋体" w:hAnsi="宋体" w:cs="宋体" w:hint="eastAsia"/>
+          <w:color w:val="383838"/>
+          <w:sz w:val="18"/>
+        </w:rPr>
+        <w:t>）其他支撑文档等。</w:t>
+      </w:r>
+    </w:p>
+    <w:p>
+      <w:pPr>
+        <w:spacing w:line="377" w:lineRule="atLeast"/>
+        <w:rPr>
+          <w:rFonts w:ascii="Helvetica" w:hAnsi="Helvetica" w:cs="宋体"/>
+          <w:color w:val="383838"/>
+          <w:sz w:val="15"/>
+          <w:szCs w:val="21"/>
+        </w:rPr>
+      </w:pPr>
+      <w:r>
+        <w:rPr>
+          <w:rFonts w:ascii="宋体" w:hAnsi="宋体" w:cs="宋体" w:hint="eastAsia"/>
+          <w:b/>
+          <w:bCs/>
+          <w:color w:val="FF0000"/>
+          <w:sz w:val="18"/>
+        </w:rPr>
+        <w:t>附：其他专业检查发现的共性问题有如下几点，请大家注意！</w:t>
+      </w:r>
+    </w:p>
+    <w:p>
+      <w:pPr>
+        <w:numPr>
+          <w:ilvl w:val="0"/>
+          <w:numId w:val="4"/>
+        </w:numPr>
+        <w:spacing w:line="377" w:lineRule="atLeast"/>
+        <w:ind w:left="648"/>
+        <w:rPr>
+          <w:rFonts w:ascii="Helvetica" w:hAnsi="Helvetica" w:cs="宋体"/>
+          <w:color w:val="383838"/>
+          <w:sz w:val="15"/>
+          <w:szCs w:val="21"/>
+        </w:rPr>
+      </w:pPr>
+      <w:r>
+        <w:rPr>
+          <w:rFonts w:ascii="宋体" w:hAnsi="宋体" w:cs="宋体" w:hint="eastAsia"/>
+          <w:color w:val="FF0000"/>
+          <w:sz w:val="15"/>
+          <w:szCs w:val="21"/>
+        </w:rPr>
+        <w:t>字体大小、字体名称不对，正文一般用宋体，封面一般用华文中宋；</w:t>
+      </w:r>
+    </w:p>
+    <w:p>
+      <w:pPr>
+        <w:numPr>
+          <w:ilvl w:val="0"/>
+          <w:numId w:val="4"/>
+        </w:numPr>
+        <w:spacing w:line="377" w:lineRule="atLeast"/>
+        <w:ind w:left="648"/>
+        <w:rPr>
+          <w:rFonts w:ascii="Helvetica" w:hAnsi="Helvetica" w:cs="宋体"/>
+          <w:color w:val="383838"/>
+          <w:sz w:val="15"/>
+          <w:szCs w:val="21"/>
+        </w:rPr>
+      </w:pPr>
+      <w:r>
+        <w:rPr>
+          <w:rFonts w:ascii="宋体" w:hAnsi="宋体" w:cs="宋体" w:hint="eastAsia"/>
+          <w:color w:val="FF0000"/>
+          <w:sz w:val="15"/>
+          <w:szCs w:val="21"/>
+        </w:rPr>
+        <w:t>正文缺少页眉，缺页码，或者缺页眉线、页码分隔线；</w:t>
+      </w:r>
+    </w:p>
+    <w:p>
+      <w:pPr>
+        <w:numPr>
+          <w:ilvl w:val="0"/>
+          <w:numId w:val="4"/>
+        </w:numPr>
+        <w:spacing w:line="377" w:lineRule="atLeast"/>
+        <w:ind w:left="648"/>
+        <w:rPr>
+          <w:rFonts w:ascii="Helvetica" w:hAnsi="Helvetica" w:cs="宋体"/>
+          <w:color w:val="383838"/>
+          <w:sz w:val="15"/>
+          <w:szCs w:val="21"/>
+        </w:rPr>
+      </w:pPr>
+      <w:r>
+        <w:rPr>
+          <w:rFonts w:ascii="宋体" w:hAnsi="宋体" w:cs="宋体" w:hint="eastAsia"/>
+          <w:color w:val="FF0000"/>
+          <w:sz w:val="15"/>
+          <w:szCs w:val="21"/>
+        </w:rPr>
+        <w:t>行间距不对；</w:t>
+      </w:r>
+    </w:p>
+    <w:p>
+      <w:pPr>
+        <w:numPr>
+          <w:ilvl w:val="0"/>
+          <w:numId w:val="4"/>
+        </w:numPr>
+        <w:spacing w:line="377" w:lineRule="atLeast"/>
+        <w:ind w:left="648"/>
+        <w:rPr>
+          <w:rFonts w:ascii="Helvetica" w:hAnsi="Helvetica" w:cs="宋体" w:hint="eastAsia"/>
+          <w:color w:val="383838"/>
+          <w:sz w:val="15"/>
+          <w:szCs w:val="21"/>
+        </w:rPr>
+      </w:pPr>
+      <w:r>
+        <w:rPr>
+          <w:rFonts w:ascii="宋体" w:hAnsi="宋体" w:cs="宋体" w:hint="eastAsia"/>
+          <w:color w:val="FF0000"/>
+          <w:sz w:val="15"/>
+          <w:szCs w:val="21"/>
+        </w:rPr>
+        <w:t>缺少签字日期（日志本封面，译文导师签字日期，开题评审表上日期等）。</w:t>
+      </w:r>
+    </w:p>
+    <w:p>
+      <w:pPr>
+        <w:spacing w:line="377" w:lineRule="atLeast"/>
+        <w:rPr>
+          <w:rFonts w:ascii="Helvetica" w:hAnsi="Helvetica" w:cs="宋体" w:hint="eastAsia"/>
+          <w:color w:val="383838"/>
+          <w:sz w:val="15"/>
+          <w:szCs w:val="21"/>
+        </w:rPr>
+      </w:pPr>
+    </w:p>
+    <w:p>
+      <w:pPr>
+        <w:spacing w:line="377" w:lineRule="atLeast"/>
+        <w:rPr>
+          <w:rFonts w:ascii="Helvetica" w:hAnsi="Helvetica" w:cs="宋体"/>
+          <w:b/>
+          <w:color w:val="383838"/>
+          <w:sz w:val="21"/>
+          <w:szCs w:val="21"/>
+          <w:u w:val="single"/>
+        </w:rPr>
+      </w:pPr>
+      <w:r>
+        <w:rPr>
+          <w:rFonts w:ascii="Helvetica" w:hAnsi="Helvetica" w:cs="宋体" w:hint="eastAsia"/>
+          <w:b/>
+          <w:color w:val="383838"/>
+          <w:sz w:val="21"/>
+          <w:szCs w:val="21"/>
+          <w:u w:val="single"/>
+        </w:rPr>
+        <w:t>金老师需要</w:t>
+      </w:r>
+      <w:r>
+        <w:rPr>
+          <w:rFonts w:ascii="Helvetica" w:hAnsi="Helvetica" w:cs="宋体"/>
+          <w:b/>
+          <w:color w:val="383838"/>
+          <w:sz w:val="21"/>
+          <w:szCs w:val="21"/>
+          <w:u w:val="single"/>
+        </w:rPr>
+        <w:t>签字</w:t>
+      </w:r>
+      <w:r>
+        <w:rPr>
+          <w:rFonts w:ascii="Helvetica" w:hAnsi="Helvetica" w:cs="宋体" w:hint="eastAsia"/>
+          <w:b/>
+          <w:color w:val="383838"/>
+          <w:sz w:val="21"/>
+          <w:szCs w:val="21"/>
+          <w:u w:val="single"/>
+        </w:rPr>
+        <w:t>的地方</w:t>
+      </w:r>
+      <w:r>
+        <w:rPr>
+          <w:rFonts w:ascii="Helvetica" w:hAnsi="Helvetica" w:cs="宋体"/>
+          <w:b/>
+          <w:color w:val="383838"/>
+          <w:sz w:val="21"/>
+          <w:szCs w:val="21"/>
+          <w:u w:val="single"/>
+        </w:rPr>
+        <w:t>：</w:t>
+      </w:r>
+    </w:p>
+    <w:p>
+      <w:pPr>
+        <w:pStyle w:val="a9"/>
+        <w:numPr>
+          <w:ilvl w:val="0"/>
+          <w:numId w:val="5"/>
+        </w:numPr>
         <w:spacing w:line="360" w:lineRule="auto"/>
-        <w:rPr>
-          <w:rFonts w:asciiTheme="minorEastAsia" w:eastAsiaTheme="minorEastAsia" w:hAnsiTheme="minorEastAsia"/>
-        </w:rPr>
-      </w:pPr>
+        <w:ind w:firstLineChars="0"/>
+        <w:rPr>
+          <w:rFonts w:ascii="华文楷体" w:eastAsia="华文楷体" w:hAnsi="华文楷体" w:cs="宋体"/>
+          <w:color w:val="383838"/>
+          <w:sz w:val="21"/>
+        </w:rPr>
+      </w:pPr>
+      <w:proofErr w:type="gramStart"/>
+      <w:r>
+        <w:rPr>
+          <w:rFonts w:ascii="华文楷体" w:eastAsia="华文楷体" w:hAnsi="华文楷体" w:cs="宋体"/>
+          <w:color w:val="383838"/>
+          <w:sz w:val="21"/>
+        </w:rPr>
+        <w:t>毕设日志</w:t>
+      </w:r>
+      <w:proofErr w:type="gramEnd"/>
+      <w:r>
+        <w:rPr>
+          <w:rFonts w:ascii="华文楷体" w:eastAsia="华文楷体" w:hAnsi="华文楷体" w:cs="宋体" w:hint="eastAsia"/>
+          <w:color w:val="383838"/>
+          <w:sz w:val="21"/>
+        </w:rPr>
+        <w:t>理论上</w:t>
+      </w:r>
+      <w:r>
+        <w:rPr>
+          <w:rFonts w:ascii="华文楷体" w:eastAsia="华文楷体" w:hAnsi="华文楷体" w:cs="宋体"/>
+          <w:color w:val="383838"/>
+          <w:sz w:val="21"/>
+        </w:rPr>
+        <w:t>每两周一次，但是只要在10*N</w:t>
+      </w:r>
+      <w:r>
+        <w:rPr>
+          <w:rFonts w:ascii="华文楷体" w:eastAsia="华文楷体" w:hAnsi="华文楷体" w:cs="宋体"/>
+          <w:color w:val="383838"/>
+          <w:sz w:val="21"/>
+        </w:rPr>
+        <w:t>的页面上签字就行了</w:t>
+      </w:r>
+      <w:r>
+        <w:rPr>
+          <w:rFonts w:ascii="华文楷体" w:eastAsia="华文楷体" w:hAnsi="华文楷体" w:cs="宋体" w:hint="eastAsia"/>
+          <w:color w:val="383838"/>
+          <w:sz w:val="21"/>
+        </w:rPr>
+        <w:t>，一共3个。</w:t>
+      </w:r>
+      <w:r>
+        <w:rPr>
+          <w:rFonts w:ascii="华文楷体" w:eastAsia="华文楷体" w:hAnsi="华文楷体" w:cs="宋体"/>
+          <w:color w:val="383838"/>
+          <w:sz w:val="21"/>
+        </w:rPr>
+        <w:t xml:space="preserve"> </w:t>
+      </w:r>
+    </w:p>
+    <w:p>
+      <w:pPr>
+        <w:pStyle w:val="a9"/>
+        <w:numPr>
+          <w:ilvl w:val="0"/>
+          <w:numId w:val="5"/>
+        </w:numPr>
+        <w:spacing w:line="360" w:lineRule="auto"/>
+        <w:ind w:firstLineChars="0"/>
+        <w:rPr>
+          <w:rFonts w:ascii="华文楷体" w:eastAsia="华文楷体" w:hAnsi="华文楷体" w:cs="宋体"/>
+          <w:color w:val="383838"/>
+          <w:sz w:val="21"/>
+        </w:rPr>
+      </w:pPr>
+      <w:r>
+        <w:rPr>
+          <w:rFonts w:ascii="华文楷体" w:eastAsia="华文楷体" w:hAnsi="华文楷体" w:cs="宋体"/>
+          <w:color w:val="383838"/>
+          <w:sz w:val="21"/>
+        </w:rPr>
+        <w:t>开题评审表，貌似老师写了</w:t>
+      </w:r>
+      <w:r>
+        <w:rPr>
+          <w:rFonts w:ascii="华文楷体" w:eastAsia="华文楷体" w:hAnsi="华文楷体" w:cs="宋体" w:hint="eastAsia"/>
+          <w:color w:val="383838"/>
+          <w:sz w:val="21"/>
+        </w:rPr>
+        <w:t>就</w:t>
+      </w:r>
+      <w:r>
+        <w:rPr>
+          <w:rFonts w:ascii="华文楷体" w:eastAsia="华文楷体" w:hAnsi="华文楷体" w:cs="宋体"/>
+          <w:color w:val="383838"/>
+          <w:sz w:val="21"/>
+        </w:rPr>
+        <w:t>没问题了！询问下要不我来填时间。</w:t>
+      </w:r>
+    </w:p>
+    <w:p>
+      <w:pPr>
+        <w:pStyle w:val="a9"/>
+        <w:numPr>
+          <w:ilvl w:val="0"/>
+          <w:numId w:val="5"/>
+        </w:numPr>
+        <w:spacing w:line="360" w:lineRule="auto"/>
+        <w:ind w:firstLineChars="0"/>
+        <w:rPr>
+          <w:rFonts w:ascii="华文楷体" w:eastAsia="华文楷体" w:hAnsi="华文楷体" w:cs="宋体"/>
+          <w:color w:val="383838"/>
+          <w:sz w:val="21"/>
+        </w:rPr>
+      </w:pPr>
+      <w:r>
+        <w:rPr>
+          <w:rFonts w:ascii="华文楷体" w:eastAsia="华文楷体" w:hAnsi="华文楷体" w:cs="宋体"/>
+          <w:color w:val="383838"/>
+          <w:sz w:val="21"/>
+        </w:rPr>
+        <w:t>译文</w:t>
+      </w:r>
+      <w:r>
+        <w:rPr>
+          <w:rFonts w:ascii="华文楷体" w:eastAsia="华文楷体" w:hAnsi="华文楷体" w:cs="宋体" w:hint="eastAsia"/>
+          <w:color w:val="383838"/>
+          <w:sz w:val="21"/>
+        </w:rPr>
+        <w:t>“导师评语”、“评分”、“导师签名、时间”；这三个</w:t>
+      </w:r>
+      <w:r>
+        <w:rPr>
+          <w:rFonts w:ascii="华文楷体" w:eastAsia="华文楷体" w:hAnsi="华文楷体" w:cs="宋体" w:hint="eastAsia"/>
+          <w:color w:val="383838"/>
+          <w:sz w:val="21"/>
+        </w:rPr>
+        <w:t>都要，看</w:t>
+      </w:r>
+      <w:bookmarkStart w:id="2" w:name="_GoBack"/>
+      <w:bookmarkEnd w:id="2"/>
+      <w:r>
+        <w:rPr>
+          <w:rFonts w:ascii="华文楷体" w:eastAsia="华文楷体" w:hAnsi="华文楷体" w:cs="宋体" w:hint="eastAsia"/>
+          <w:color w:val="383838"/>
+          <w:sz w:val="21"/>
+        </w:rPr>
+        <w:t>老师怎么写。</w:t>
+      </w:r>
+    </w:p>
+    <w:p>
+      <w:pPr>
+        <w:pStyle w:val="a9"/>
+        <w:numPr>
+          <w:ilvl w:val="0"/>
+          <w:numId w:val="5"/>
+        </w:numPr>
+        <w:spacing w:line="360" w:lineRule="auto"/>
+        <w:ind w:firstLineChars="0"/>
+        <w:rPr>
+          <w:rFonts w:ascii="华文楷体" w:eastAsia="华文楷体" w:hAnsi="华文楷体" w:cs="宋体" w:hint="eastAsia"/>
+          <w:color w:val="383838"/>
+          <w:sz w:val="21"/>
+        </w:rPr>
+      </w:pPr>
+      <w:r>
+        <w:rPr>
+          <w:rFonts w:ascii="华文楷体" w:eastAsia="华文楷体" w:hAnsi="华文楷体" w:cs="宋体" w:hint="eastAsia"/>
+          <w:color w:val="383838"/>
+          <w:sz w:val="21"/>
+        </w:rPr>
+        <w:t>中期进度汇报最好也请老师查阅！</w:t>
+      </w:r>
     </w:p>
     <w:sectPr>
       <w:headerReference w:type="default" r:id="rId20"/>
@@ -5930,7 +8259,7 @@
               <w:noProof/>
               <w:lang w:val="zh-CN"/>
             </w:rPr>
-            <w:t>6</w:t>
+            <w:t>7</w:t>
           </w:r>
           <w:r>
             <w:fldChar w:fldCharType="end"/>
@@ -6278,13 +8607,13 @@
     </w:lvl>
   </w:abstractNum>
   <w:abstractNum w:abstractNumId="2" w15:restartNumberingAfterBreak="0">
-    <w:nsid w:val="6E297437"/>
+    <w:nsid w:val="4F510A73"/>
     <w:multiLevelType w:val="hybridMultilevel"/>
-    <w:tmpl w:val="F4AAB780"/>
-    <w:lvl w:ilvl="0" w:tplc="2C9E278E">
+    <w:tmpl w:val="35068B82"/>
+    <w:lvl w:ilvl="0" w:tplc="9126C58C">
       <w:start w:val="1"/>
       <w:numFmt w:val="decimal"/>
-      <w:lvlText w:val="%1."/>
+      <w:lvlText w:val="%1、"/>
       <w:lvlJc w:val="left"/>
       <w:pPr>
         <w:ind w:left="360" w:hanging="360"/>
@@ -6366,14 +8695,222 @@
       </w:pPr>
     </w:lvl>
   </w:abstractNum>
+  <w:abstractNum w:abstractNumId="3" w15:restartNumberingAfterBreak="0">
+    <w:nsid w:val="51EA3B8C"/>
+    <w:multiLevelType w:val="multilevel"/>
+    <w:tmpl w:val="3FF63FE8"/>
+    <w:lvl w:ilvl="0">
+      <w:start w:val="1"/>
+      <w:numFmt w:val="decimal"/>
+      <w:lvlText w:val="%1."/>
+      <w:lvlJc w:val="left"/>
+      <w:pPr>
+        <w:tabs>
+          <w:tab w:val="num" w:pos="720"/>
+        </w:tabs>
+        <w:ind w:left="720" w:hanging="360"/>
+      </w:pPr>
+    </w:lvl>
+    <w:lvl w:ilvl="1" w:tentative="1">
+      <w:start w:val="1"/>
+      <w:numFmt w:val="decimal"/>
+      <w:lvlText w:val="%2."/>
+      <w:lvlJc w:val="left"/>
+      <w:pPr>
+        <w:tabs>
+          <w:tab w:val="num" w:pos="1440"/>
+        </w:tabs>
+        <w:ind w:left="1440" w:hanging="360"/>
+      </w:pPr>
+    </w:lvl>
+    <w:lvl w:ilvl="2" w:tentative="1">
+      <w:start w:val="1"/>
+      <w:numFmt w:val="decimal"/>
+      <w:lvlText w:val="%3."/>
+      <w:lvlJc w:val="left"/>
+      <w:pPr>
+        <w:tabs>
+          <w:tab w:val="num" w:pos="2160"/>
+        </w:tabs>
+        <w:ind w:left="2160" w:hanging="360"/>
+      </w:pPr>
+    </w:lvl>
+    <w:lvl w:ilvl="3" w:tentative="1">
+      <w:start w:val="1"/>
+      <w:numFmt w:val="decimal"/>
+      <w:lvlText w:val="%4."/>
+      <w:lvlJc w:val="left"/>
+      <w:pPr>
+        <w:tabs>
+          <w:tab w:val="num" w:pos="2880"/>
+        </w:tabs>
+        <w:ind w:left="2880" w:hanging="360"/>
+      </w:pPr>
+    </w:lvl>
+    <w:lvl w:ilvl="4" w:tentative="1">
+      <w:start w:val="1"/>
+      <w:numFmt w:val="decimal"/>
+      <w:lvlText w:val="%5."/>
+      <w:lvlJc w:val="left"/>
+      <w:pPr>
+        <w:tabs>
+          <w:tab w:val="num" w:pos="3600"/>
+        </w:tabs>
+        <w:ind w:left="3600" w:hanging="360"/>
+      </w:pPr>
+    </w:lvl>
+    <w:lvl w:ilvl="5" w:tentative="1">
+      <w:start w:val="1"/>
+      <w:numFmt w:val="decimal"/>
+      <w:lvlText w:val="%6."/>
+      <w:lvlJc w:val="left"/>
+      <w:pPr>
+        <w:tabs>
+          <w:tab w:val="num" w:pos="4320"/>
+        </w:tabs>
+        <w:ind w:left="4320" w:hanging="360"/>
+      </w:pPr>
+    </w:lvl>
+    <w:lvl w:ilvl="6" w:tentative="1">
+      <w:start w:val="1"/>
+      <w:numFmt w:val="decimal"/>
+      <w:lvlText w:val="%7."/>
+      <w:lvlJc w:val="left"/>
+      <w:pPr>
+        <w:tabs>
+          <w:tab w:val="num" w:pos="5040"/>
+        </w:tabs>
+        <w:ind w:left="5040" w:hanging="360"/>
+      </w:pPr>
+    </w:lvl>
+    <w:lvl w:ilvl="7" w:tentative="1">
+      <w:start w:val="1"/>
+      <w:numFmt w:val="decimal"/>
+      <w:lvlText w:val="%8."/>
+      <w:lvlJc w:val="left"/>
+      <w:pPr>
+        <w:tabs>
+          <w:tab w:val="num" w:pos="5760"/>
+        </w:tabs>
+        <w:ind w:left="5760" w:hanging="360"/>
+      </w:pPr>
+    </w:lvl>
+    <w:lvl w:ilvl="8" w:tentative="1">
+      <w:start w:val="1"/>
+      <w:numFmt w:val="decimal"/>
+      <w:lvlText w:val="%9."/>
+      <w:lvlJc w:val="left"/>
+      <w:pPr>
+        <w:tabs>
+          <w:tab w:val="num" w:pos="6480"/>
+        </w:tabs>
+        <w:ind w:left="6480" w:hanging="360"/>
+      </w:pPr>
+    </w:lvl>
+  </w:abstractNum>
+  <w:abstractNum w:abstractNumId="4" w15:restartNumberingAfterBreak="0">
+    <w:nsid w:val="6E297437"/>
+    <w:multiLevelType w:val="hybridMultilevel"/>
+    <w:tmpl w:val="F4AAB780"/>
+    <w:lvl w:ilvl="0" w:tplc="2C9E278E">
+      <w:start w:val="1"/>
+      <w:numFmt w:val="decimal"/>
+      <w:lvlText w:val="%1."/>
+      <w:lvlJc w:val="left"/>
+      <w:pPr>
+        <w:ind w:left="360" w:hanging="360"/>
+      </w:pPr>
+      <w:rPr>
+        <w:rFonts w:hint="default"/>
+      </w:rPr>
+    </w:lvl>
+    <w:lvl w:ilvl="1" w:tplc="04090019" w:tentative="1">
+      <w:start w:val="1"/>
+      <w:numFmt w:val="lowerLetter"/>
+      <w:lvlText w:val="%2)"/>
+      <w:lvlJc w:val="left"/>
+      <w:pPr>
+        <w:ind w:left="840" w:hanging="420"/>
+      </w:pPr>
+    </w:lvl>
+    <w:lvl w:ilvl="2" w:tplc="0409001B" w:tentative="1">
+      <w:start w:val="1"/>
+      <w:numFmt w:val="lowerRoman"/>
+      <w:lvlText w:val="%3."/>
+      <w:lvlJc w:val="right"/>
+      <w:pPr>
+        <w:ind w:left="1260" w:hanging="420"/>
+      </w:pPr>
+    </w:lvl>
+    <w:lvl w:ilvl="3" w:tplc="0409000F" w:tentative="1">
+      <w:start w:val="1"/>
+      <w:numFmt w:val="decimal"/>
+      <w:lvlText w:val="%4."/>
+      <w:lvlJc w:val="left"/>
+      <w:pPr>
+        <w:ind w:left="1680" w:hanging="420"/>
+      </w:pPr>
+    </w:lvl>
+    <w:lvl w:ilvl="4" w:tplc="04090019" w:tentative="1">
+      <w:start w:val="1"/>
+      <w:numFmt w:val="lowerLetter"/>
+      <w:lvlText w:val="%5)"/>
+      <w:lvlJc w:val="left"/>
+      <w:pPr>
+        <w:ind w:left="2100" w:hanging="420"/>
+      </w:pPr>
+    </w:lvl>
+    <w:lvl w:ilvl="5" w:tplc="0409001B" w:tentative="1">
+      <w:start w:val="1"/>
+      <w:numFmt w:val="lowerRoman"/>
+      <w:lvlText w:val="%6."/>
+      <w:lvlJc w:val="right"/>
+      <w:pPr>
+        <w:ind w:left="2520" w:hanging="420"/>
+      </w:pPr>
+    </w:lvl>
+    <w:lvl w:ilvl="6" w:tplc="0409000F" w:tentative="1">
+      <w:start w:val="1"/>
+      <w:numFmt w:val="decimal"/>
+      <w:lvlText w:val="%7."/>
+      <w:lvlJc w:val="left"/>
+      <w:pPr>
+        <w:ind w:left="2940" w:hanging="420"/>
+      </w:pPr>
+    </w:lvl>
+    <w:lvl w:ilvl="7" w:tplc="04090019" w:tentative="1">
+      <w:start w:val="1"/>
+      <w:numFmt w:val="lowerLetter"/>
+      <w:lvlText w:val="%8)"/>
+      <w:lvlJc w:val="left"/>
+      <w:pPr>
+        <w:ind w:left="3360" w:hanging="420"/>
+      </w:pPr>
+    </w:lvl>
+    <w:lvl w:ilvl="8" w:tplc="0409001B" w:tentative="1">
+      <w:start w:val="1"/>
+      <w:numFmt w:val="lowerRoman"/>
+      <w:lvlText w:val="%9."/>
+      <w:lvlJc w:val="right"/>
+      <w:pPr>
+        <w:ind w:left="3780" w:hanging="420"/>
+      </w:pPr>
+    </w:lvl>
+  </w:abstractNum>
   <w:num w:numId="1">
     <w:abstractNumId w:val="1"/>
   </w:num>
   <w:num w:numId="2">
-    <w:abstractNumId w:val="2"/>
+    <w:abstractNumId w:val="4"/>
   </w:num>
   <w:num w:numId="3">
     <w:abstractNumId w:val="0"/>
+  </w:num>
+  <w:num w:numId="4">
+    <w:abstractNumId w:val="3"/>
+  </w:num>
+  <w:num w:numId="5">
+    <w:abstractNumId w:val="2"/>
   </w:num>
 </w:numbering>
 </file>

</xml_diff>